<commit_message>
Update the test, mind you one of the test is failing
</commit_message>
<xml_diff>
--- a/Written_Assignmets/Week_6_Assignment_ADD_MONEY_PARKING_CHARGE_AND_PARKING_OFFICE_CLASSES.docs.docx
+++ b/Written_Assignmets/Week_6_Assignment_ADD_MONEY_PARKING_CHARGE_AND_PARKING_OFFICE_CLASSES.docs.docx
@@ -5,8 +5,79 @@
     <w:p>
       <w:pPr>
         <w:spacing w:line="480" w:lineRule="auto"/>
-        <w:rPr>
-          <w:rFonts w:cstheme="minorHAnsi"/>
+        <w:jc w:val="center"/>
+        <w:rPr>
+          <w:rFonts w:asciiTheme="minorHAnsi" w:hAnsiTheme="minorHAnsi" w:cstheme="minorHAnsi"/>
+          <w:b/>
+          <w:bCs/>
+        </w:rPr>
+      </w:pPr>
+      <w:r>
+        <w:rPr>
+          <w:rFonts w:asciiTheme="minorHAnsi" w:hAnsiTheme="minorHAnsi" w:cstheme="minorHAnsi"/>
+          <w:b/>
+          <w:bCs/>
+        </w:rPr>
+        <w:t xml:space="preserve">Week </w:t>
+      </w:r>
+      <w:r>
+        <w:rPr>
+          <w:rFonts w:asciiTheme="minorHAnsi" w:hAnsiTheme="minorHAnsi" w:cstheme="minorHAnsi"/>
+          <w:b/>
+          <w:bCs/>
+        </w:rPr>
+        <w:t>6</w:t>
+      </w:r>
+      <w:r>
+        <w:rPr>
+          <w:rFonts w:asciiTheme="minorHAnsi" w:hAnsiTheme="minorHAnsi" w:cstheme="minorHAnsi"/>
+          <w:b/>
+          <w:bCs/>
+        </w:rPr>
+        <w:t xml:space="preserve"> Assignment - ADD MONEY, PARKING CHARGE, AND PARKING OFFICE CLASSES</w:t>
+      </w:r>
+    </w:p>
+    <w:p>
+      <w:pPr>
+        <w:spacing w:line="480" w:lineRule="auto"/>
+        <w:jc w:val="center"/>
+        <w:rPr>
+          <w:rFonts w:asciiTheme="minorHAnsi" w:hAnsiTheme="minorHAnsi" w:cstheme="minorHAnsi"/>
+          <w:color w:val="2D3B45"/>
+        </w:rPr>
+      </w:pPr>
+      <w:r>
+        <w:rPr>
+          <w:rFonts w:asciiTheme="minorHAnsi" w:hAnsiTheme="minorHAnsi" w:cstheme="minorHAnsi"/>
+          <w:color w:val="2D3B45"/>
+        </w:rPr>
+        <w:t>For</w:t>
+      </w:r>
+    </w:p>
+    <w:p>
+      <w:pPr>
+        <w:spacing w:line="480" w:lineRule="auto"/>
+        <w:jc w:val="center"/>
+        <w:rPr>
+          <w:rFonts w:asciiTheme="minorHAnsi" w:hAnsiTheme="minorHAnsi" w:cstheme="minorHAnsi"/>
+          <w:color w:val="2D3B45"/>
+        </w:rPr>
+      </w:pPr>
+      <w:r>
+        <w:rPr>
+          <w:rFonts w:asciiTheme="minorHAnsi" w:hAnsiTheme="minorHAnsi" w:cstheme="minorHAnsi"/>
+          <w:color w:val="2D3B45"/>
+        </w:rPr>
+        <w:t>ICT-4305 Object-Oriented Method &amp; Program I</w:t>
+      </w:r>
+    </w:p>
+    <w:p>
+      <w:pPr>
+        <w:spacing w:line="480" w:lineRule="auto"/>
+        <w:jc w:val="center"/>
+        <w:rPr>
+          <w:rFonts w:asciiTheme="minorHAnsi" w:hAnsiTheme="minorHAnsi" w:cstheme="minorHAnsi"/>
+          <w:color w:val="2D3B45"/>
         </w:rPr>
       </w:pPr>
     </w:p>
@@ -15,76 +86,7 @@
         <w:spacing w:line="480" w:lineRule="auto"/>
         <w:jc w:val="center"/>
         <w:rPr>
-          <w:rFonts w:cstheme="minorHAnsi"/>
-          <w:b/>
-          <w:bCs/>
-        </w:rPr>
-      </w:pPr>
-      <w:r>
-        <w:rPr>
-          <w:rFonts w:cstheme="minorHAnsi"/>
-          <w:b/>
-          <w:bCs/>
-        </w:rPr>
-        <w:t xml:space="preserve">Week </w:t>
-      </w:r>
-      <w:r>
-        <w:rPr>
-          <w:rFonts w:cstheme="minorHAnsi"/>
-          <w:b/>
-          <w:bCs/>
-        </w:rPr>
-        <w:t>6</w:t>
-      </w:r>
-      <w:r>
-        <w:rPr>
-          <w:rFonts w:cstheme="minorHAnsi"/>
-          <w:b/>
-          <w:bCs/>
-        </w:rPr>
-        <w:t xml:space="preserve"> Assignment - ADD MONEY, PARKING CHARGE, AND PARKING OFFICE CLASSES</w:t>
-      </w:r>
-    </w:p>
-    <w:p>
-      <w:pPr>
-        <w:spacing w:line="480" w:lineRule="auto"/>
-        <w:jc w:val="center"/>
-        <w:rPr>
-          <w:rFonts w:eastAsia="Times New Roman" w:cstheme="minorHAnsi"/>
-          <w:color w:val="2D3B45"/>
-        </w:rPr>
-      </w:pPr>
-      <w:r>
-        <w:rPr>
-          <w:rFonts w:eastAsia="Times New Roman" w:cstheme="minorHAnsi"/>
-          <w:color w:val="2D3B45"/>
-        </w:rPr>
-        <w:t>For</w:t>
-      </w:r>
-    </w:p>
-    <w:p>
-      <w:pPr>
-        <w:spacing w:line="480" w:lineRule="auto"/>
-        <w:jc w:val="center"/>
-        <w:rPr>
-          <w:rFonts w:eastAsia="Times New Roman" w:cstheme="minorHAnsi"/>
-          <w:color w:val="2D3B45"/>
-        </w:rPr>
-      </w:pPr>
-      <w:r>
-        <w:rPr>
-          <w:rFonts w:eastAsia="Times New Roman" w:cstheme="minorHAnsi"/>
-          <w:color w:val="2D3B45"/>
-        </w:rPr>
-        <w:t>ICT-4305 Object-Oriented Method &amp; Program I</w:t>
-      </w:r>
-    </w:p>
-    <w:p>
-      <w:pPr>
-        <w:spacing w:line="480" w:lineRule="auto"/>
-        <w:jc w:val="center"/>
-        <w:rPr>
-          <w:rFonts w:eastAsia="Times New Roman" w:cstheme="minorHAnsi"/>
+          <w:rFonts w:asciiTheme="minorHAnsi" w:hAnsiTheme="minorHAnsi" w:cstheme="minorHAnsi"/>
           <w:color w:val="2D3B45"/>
         </w:rPr>
       </w:pPr>
@@ -94,7 +96,7 @@
         <w:spacing w:line="480" w:lineRule="auto"/>
         <w:jc w:val="center"/>
         <w:rPr>
-          <w:rFonts w:eastAsia="Times New Roman" w:cstheme="minorHAnsi"/>
+          <w:rFonts w:asciiTheme="minorHAnsi" w:hAnsiTheme="minorHAnsi" w:cstheme="minorHAnsi"/>
           <w:color w:val="2D3B45"/>
         </w:rPr>
       </w:pPr>
@@ -104,7 +106,7 @@
         <w:spacing w:line="480" w:lineRule="auto"/>
         <w:jc w:val="center"/>
         <w:rPr>
-          <w:rFonts w:eastAsia="Times New Roman" w:cstheme="minorHAnsi"/>
+          <w:rFonts w:asciiTheme="minorHAnsi" w:hAnsiTheme="minorHAnsi" w:cstheme="minorHAnsi"/>
           <w:color w:val="2D3B45"/>
         </w:rPr>
       </w:pPr>
@@ -114,7 +116,7 @@
         <w:spacing w:line="480" w:lineRule="auto"/>
         <w:jc w:val="center"/>
         <w:rPr>
-          <w:rFonts w:eastAsia="Times New Roman" w:cstheme="minorHAnsi"/>
+          <w:rFonts w:asciiTheme="minorHAnsi" w:hAnsiTheme="minorHAnsi" w:cstheme="minorHAnsi"/>
           <w:color w:val="2D3B45"/>
         </w:rPr>
       </w:pPr>
@@ -124,7 +126,7 @@
         <w:spacing w:line="480" w:lineRule="auto"/>
         <w:jc w:val="center"/>
         <w:rPr>
-          <w:rFonts w:eastAsia="Times New Roman" w:cstheme="minorHAnsi"/>
+          <w:rFonts w:asciiTheme="minorHAnsi" w:hAnsiTheme="minorHAnsi" w:cstheme="minorHAnsi"/>
           <w:color w:val="2D3B45"/>
         </w:rPr>
       </w:pPr>
@@ -134,7 +136,460 @@
         <w:spacing w:line="480" w:lineRule="auto"/>
         <w:jc w:val="center"/>
         <w:rPr>
-          <w:rFonts w:eastAsia="Times New Roman" w:cstheme="minorHAnsi"/>
+          <w:rFonts w:asciiTheme="minorHAnsi" w:hAnsiTheme="minorHAnsi" w:cstheme="minorHAnsi"/>
+          <w:color w:val="2D3B45"/>
+        </w:rPr>
+      </w:pPr>
+      <w:r>
+        <w:rPr>
+          <w:rFonts w:asciiTheme="minorHAnsi" w:hAnsiTheme="minorHAnsi" w:cstheme="minorHAnsi"/>
+          <w:color w:val="2D3B45"/>
+        </w:rPr>
+        <w:t>Luther Chikumba</w:t>
+      </w:r>
+    </w:p>
+    <w:p>
+      <w:pPr>
+        <w:spacing w:line="480" w:lineRule="auto"/>
+        <w:jc w:val="center"/>
+        <w:rPr>
+          <w:rFonts w:asciiTheme="minorHAnsi" w:hAnsiTheme="minorHAnsi" w:cstheme="minorHAnsi"/>
+          <w:color w:val="2D3B45"/>
+        </w:rPr>
+      </w:pPr>
+      <w:r>
+        <w:rPr>
+          <w:rFonts w:asciiTheme="minorHAnsi" w:hAnsiTheme="minorHAnsi" w:cstheme="minorHAnsi"/>
+          <w:color w:val="2D3B45"/>
+        </w:rPr>
+        <w:t>University of Denver University College</w:t>
+      </w:r>
+    </w:p>
+    <w:p>
+      <w:pPr>
+        <w:spacing w:line="480" w:lineRule="auto"/>
+        <w:jc w:val="center"/>
+        <w:rPr>
+          <w:rFonts w:asciiTheme="minorHAnsi" w:hAnsiTheme="minorHAnsi" w:cstheme="minorHAnsi"/>
+          <w:color w:val="2D3B45"/>
+        </w:rPr>
+      </w:pPr>
+      <w:r>
+        <w:rPr>
+          <w:rFonts w:asciiTheme="minorHAnsi" w:hAnsiTheme="minorHAnsi" w:cstheme="minorHAnsi"/>
+          <w:color w:val="2D3B45"/>
+        </w:rPr>
+        <w:t xml:space="preserve">October </w:t>
+      </w:r>
+      <w:r>
+        <w:rPr>
+          <w:rFonts w:asciiTheme="minorHAnsi" w:hAnsiTheme="minorHAnsi" w:cstheme="minorHAnsi"/>
+          <w:color w:val="2D3B45"/>
+        </w:rPr>
+        <w:t>21</w:t>
+      </w:r>
+      <w:r>
+        <w:rPr>
+          <w:rFonts w:asciiTheme="minorHAnsi" w:hAnsiTheme="minorHAnsi" w:cstheme="minorHAnsi"/>
+          <w:color w:val="2D3B45"/>
+        </w:rPr>
+        <w:t>, 2022</w:t>
+      </w:r>
+    </w:p>
+    <w:p>
+      <w:pPr>
+        <w:spacing w:line="480" w:lineRule="auto"/>
+        <w:jc w:val="center"/>
+        <w:rPr>
+          <w:rFonts w:asciiTheme="minorHAnsi" w:hAnsiTheme="minorHAnsi" w:cstheme="minorHAnsi"/>
+          <w:color w:val="2D3B45"/>
+        </w:rPr>
+      </w:pPr>
+      <w:r>
+        <w:rPr>
+          <w:rFonts w:asciiTheme="minorHAnsi" w:hAnsiTheme="minorHAnsi" w:cstheme="minorHAnsi"/>
+          <w:color w:val="2D3B45"/>
+        </w:rPr>
+        <w:t xml:space="preserve">Instructor: Dr. Sherri </w:t>
+      </w:r>
+      <w:proofErr w:type="spellStart"/>
+      <w:r>
+        <w:rPr>
+          <w:rFonts w:asciiTheme="minorHAnsi" w:hAnsiTheme="minorHAnsi" w:cstheme="minorHAnsi"/>
+          <w:color w:val="2D3B45"/>
+        </w:rPr>
+        <w:t>Maciosek</w:t>
+      </w:r>
+      <w:proofErr w:type="spellEnd"/>
+    </w:p>
+    <w:p>
+      <w:pPr>
+        <w:rPr>
+          <w:rFonts w:asciiTheme="minorHAnsi" w:hAnsiTheme="minorHAnsi" w:cstheme="minorHAnsi"/>
+          <w:color w:val="2D3B45"/>
+        </w:rPr>
+      </w:pPr>
+      <w:r>
+        <w:rPr>
+          <w:rFonts w:asciiTheme="minorHAnsi" w:hAnsiTheme="minorHAnsi" w:cstheme="minorHAnsi"/>
+          <w:color w:val="2D3B45"/>
+        </w:rPr>
+        <w:br w:type="page"/>
+      </w:r>
+    </w:p>
+    <w:sdt>
+      <w:sdtPr>
+        <w:id w:val="1548254352"/>
+        <w:docPartObj>
+          <w:docPartGallery w:val="Table of Contents"/>
+          <w:docPartUnique/>
+        </w:docPartObj>
+      </w:sdtPr>
+      <w:sdtEndPr>
+        <w:rPr>
+          <w:rFonts w:ascii="Times New Roman" w:eastAsia="Times New Roman" w:hAnsi="Times New Roman" w:cs="Times New Roman"/>
+          <w:noProof/>
+          <w:color w:val="auto"/>
+          <w:sz w:val="24"/>
+          <w:szCs w:val="24"/>
+        </w:rPr>
+      </w:sdtEndPr>
+      <w:sdtContent>
+        <w:p>
+          <w:pPr>
+            <w:pStyle w:val="TOCHeading"/>
+          </w:pPr>
+          <w:r>
+            <w:t>Table of Contents</w:t>
+          </w:r>
+        </w:p>
+        <w:p>
+          <w:pPr>
+            <w:pStyle w:val="TOC1"/>
+            <w:tabs>
+              <w:tab w:val="right" w:leader="dot" w:pos="9350"/>
+            </w:tabs>
+            <w:rPr>
+              <w:rFonts w:eastAsiaTheme="minorEastAsia" w:cstheme="minorBidi"/>
+              <w:b w:val="0"/>
+              <w:bCs w:val="0"/>
+              <w:i w:val="0"/>
+              <w:iCs w:val="0"/>
+              <w:noProof/>
+            </w:rPr>
+          </w:pPr>
+          <w:r>
+            <w:rPr>
+              <w:b w:val="0"/>
+              <w:bCs w:val="0"/>
+            </w:rPr>
+            <w:fldChar w:fldCharType="begin"/>
+          </w:r>
+          <w:r>
+            <w:instrText xml:space="preserve"> TOC \o "1-3" \h \z \u </w:instrText>
+          </w:r>
+          <w:r>
+            <w:rPr>
+              <w:b w:val="0"/>
+              <w:bCs w:val="0"/>
+            </w:rPr>
+            <w:fldChar w:fldCharType="separate"/>
+          </w:r>
+          <w:hyperlink w:anchor="_Toc117270186" w:history="1">
+            <w:r>
+              <w:rPr>
+                <w:rStyle w:val="Hyperlink"/>
+                <w:noProof/>
+              </w:rPr>
+              <w:t>Write-up Summary</w:t>
+            </w:r>
+            <w:r>
+              <w:rPr>
+                <w:noProof/>
+                <w:webHidden/>
+              </w:rPr>
+              <w:tab/>
+            </w:r>
+            <w:r>
+              <w:rPr>
+                <w:noProof/>
+                <w:webHidden/>
+              </w:rPr>
+              <w:fldChar w:fldCharType="begin"/>
+            </w:r>
+            <w:r>
+              <w:rPr>
+                <w:noProof/>
+                <w:webHidden/>
+              </w:rPr>
+              <w:instrText xml:space="preserve"> PAGEREF _Toc117270186 \h </w:instrText>
+            </w:r>
+            <w:r>
+              <w:rPr>
+                <w:noProof/>
+                <w:webHidden/>
+              </w:rPr>
+            </w:r>
+            <w:r>
+              <w:rPr>
+                <w:noProof/>
+                <w:webHidden/>
+              </w:rPr>
+              <w:fldChar w:fldCharType="separate"/>
+            </w:r>
+            <w:r>
+              <w:rPr>
+                <w:noProof/>
+                <w:webHidden/>
+              </w:rPr>
+              <w:t>3</w:t>
+            </w:r>
+            <w:r>
+              <w:rPr>
+                <w:noProof/>
+                <w:webHidden/>
+              </w:rPr>
+              <w:fldChar w:fldCharType="end"/>
+            </w:r>
+          </w:hyperlink>
+        </w:p>
+        <w:p>
+          <w:pPr>
+            <w:pStyle w:val="TOC1"/>
+            <w:tabs>
+              <w:tab w:val="right" w:leader="dot" w:pos="9350"/>
+            </w:tabs>
+            <w:rPr>
+              <w:rFonts w:eastAsiaTheme="minorEastAsia" w:cstheme="minorBidi"/>
+              <w:b w:val="0"/>
+              <w:bCs w:val="0"/>
+              <w:i w:val="0"/>
+              <w:iCs w:val="0"/>
+              <w:noProof/>
+            </w:rPr>
+          </w:pPr>
+          <w:hyperlink w:anchor="_Toc117270187" w:history="1">
+            <w:r>
+              <w:rPr>
+                <w:rStyle w:val="Hyperlink"/>
+                <w:noProof/>
+              </w:rPr>
+              <w:t>Sequence Diagram</w:t>
+            </w:r>
+            <w:r>
+              <w:rPr>
+                <w:noProof/>
+                <w:webHidden/>
+              </w:rPr>
+              <w:tab/>
+            </w:r>
+            <w:r>
+              <w:rPr>
+                <w:noProof/>
+                <w:webHidden/>
+              </w:rPr>
+              <w:fldChar w:fldCharType="begin"/>
+            </w:r>
+            <w:r>
+              <w:rPr>
+                <w:noProof/>
+                <w:webHidden/>
+              </w:rPr>
+              <w:instrText xml:space="preserve"> PAGEREF _Toc117270187 \h </w:instrText>
+            </w:r>
+            <w:r>
+              <w:rPr>
+                <w:noProof/>
+                <w:webHidden/>
+              </w:rPr>
+            </w:r>
+            <w:r>
+              <w:rPr>
+                <w:noProof/>
+                <w:webHidden/>
+              </w:rPr>
+              <w:fldChar w:fldCharType="separate"/>
+            </w:r>
+            <w:r>
+              <w:rPr>
+                <w:noProof/>
+                <w:webHidden/>
+              </w:rPr>
+              <w:t>4</w:t>
+            </w:r>
+            <w:r>
+              <w:rPr>
+                <w:noProof/>
+                <w:webHidden/>
+              </w:rPr>
+              <w:fldChar w:fldCharType="end"/>
+            </w:r>
+          </w:hyperlink>
+        </w:p>
+        <w:p>
+          <w:pPr>
+            <w:pStyle w:val="TOC1"/>
+            <w:tabs>
+              <w:tab w:val="right" w:leader="dot" w:pos="9350"/>
+            </w:tabs>
+            <w:rPr>
+              <w:rFonts w:eastAsiaTheme="minorEastAsia" w:cstheme="minorBidi"/>
+              <w:b w:val="0"/>
+              <w:bCs w:val="0"/>
+              <w:i w:val="0"/>
+              <w:iCs w:val="0"/>
+              <w:noProof/>
+            </w:rPr>
+          </w:pPr>
+          <w:hyperlink w:anchor="_Toc117270188" w:history="1">
+            <w:r>
+              <w:rPr>
+                <w:rStyle w:val="Hyperlink"/>
+                <w:noProof/>
+              </w:rPr>
+              <w:t>Class diagrams</w:t>
+            </w:r>
+            <w:r>
+              <w:rPr>
+                <w:noProof/>
+                <w:webHidden/>
+              </w:rPr>
+              <w:tab/>
+            </w:r>
+            <w:r>
+              <w:rPr>
+                <w:noProof/>
+                <w:webHidden/>
+              </w:rPr>
+              <w:fldChar w:fldCharType="begin"/>
+            </w:r>
+            <w:r>
+              <w:rPr>
+                <w:noProof/>
+                <w:webHidden/>
+              </w:rPr>
+              <w:instrText xml:space="preserve"> PAGEREF _Toc117270188 \h </w:instrText>
+            </w:r>
+            <w:r>
+              <w:rPr>
+                <w:noProof/>
+                <w:webHidden/>
+              </w:rPr>
+            </w:r>
+            <w:r>
+              <w:rPr>
+                <w:noProof/>
+                <w:webHidden/>
+              </w:rPr>
+              <w:fldChar w:fldCharType="separate"/>
+            </w:r>
+            <w:r>
+              <w:rPr>
+                <w:noProof/>
+                <w:webHidden/>
+              </w:rPr>
+              <w:t>4</w:t>
+            </w:r>
+            <w:r>
+              <w:rPr>
+                <w:noProof/>
+                <w:webHidden/>
+              </w:rPr>
+              <w:fldChar w:fldCharType="end"/>
+            </w:r>
+          </w:hyperlink>
+        </w:p>
+        <w:p>
+          <w:pPr>
+            <w:pStyle w:val="TOC1"/>
+            <w:tabs>
+              <w:tab w:val="right" w:leader="dot" w:pos="9350"/>
+            </w:tabs>
+            <w:rPr>
+              <w:rFonts w:eastAsiaTheme="minorEastAsia" w:cstheme="minorBidi"/>
+              <w:b w:val="0"/>
+              <w:bCs w:val="0"/>
+              <w:i w:val="0"/>
+              <w:iCs w:val="0"/>
+              <w:noProof/>
+            </w:rPr>
+          </w:pPr>
+          <w:hyperlink w:anchor="_Toc117270189" w:history="1">
+            <w:r>
+              <w:rPr>
+                <w:rStyle w:val="Hyperlink"/>
+                <w:noProof/>
+              </w:rPr>
+              <w:t>Screenshots</w:t>
+            </w:r>
+            <w:r>
+              <w:rPr>
+                <w:noProof/>
+                <w:webHidden/>
+              </w:rPr>
+              <w:tab/>
+            </w:r>
+            <w:r>
+              <w:rPr>
+                <w:noProof/>
+                <w:webHidden/>
+              </w:rPr>
+              <w:fldChar w:fldCharType="begin"/>
+            </w:r>
+            <w:r>
+              <w:rPr>
+                <w:noProof/>
+                <w:webHidden/>
+              </w:rPr>
+              <w:instrText xml:space="preserve"> PAGEREF _Toc117270189 \h </w:instrText>
+            </w:r>
+            <w:r>
+              <w:rPr>
+                <w:noProof/>
+                <w:webHidden/>
+              </w:rPr>
+            </w:r>
+            <w:r>
+              <w:rPr>
+                <w:noProof/>
+                <w:webHidden/>
+              </w:rPr>
+              <w:fldChar w:fldCharType="separate"/>
+            </w:r>
+            <w:r>
+              <w:rPr>
+                <w:noProof/>
+                <w:webHidden/>
+              </w:rPr>
+              <w:t>6</w:t>
+            </w:r>
+            <w:r>
+              <w:rPr>
+                <w:noProof/>
+                <w:webHidden/>
+              </w:rPr>
+              <w:fldChar w:fldCharType="end"/>
+            </w:r>
+          </w:hyperlink>
+        </w:p>
+        <w:p>
+          <w:r>
+            <w:rPr>
+              <w:b/>
+              <w:bCs/>
+              <w:noProof/>
+            </w:rPr>
+            <w:fldChar w:fldCharType="end"/>
+          </w:r>
+        </w:p>
+      </w:sdtContent>
+    </w:sdt>
+    <w:p>
+      <w:pPr>
+        <w:spacing w:line="480" w:lineRule="auto"/>
+        <w:jc w:val="center"/>
+        <w:rPr>
+          <w:rFonts w:asciiTheme="minorHAnsi" w:hAnsiTheme="minorHAnsi" w:cstheme="minorHAnsi"/>
           <w:color w:val="2D3B45"/>
         </w:rPr>
       </w:pPr>
@@ -142,215 +597,1331 @@
     <w:p>
       <w:pPr>
         <w:spacing w:line="480" w:lineRule="auto"/>
-        <w:jc w:val="center"/>
-        <w:rPr>
-          <w:rFonts w:eastAsia="Times New Roman" w:cstheme="minorHAnsi"/>
-          <w:color w:val="2D3B45"/>
+        <w:rPr>
+          <w:rFonts w:asciiTheme="minorHAnsi" w:hAnsiTheme="minorHAnsi" w:cstheme="minorHAnsi"/>
         </w:rPr>
       </w:pPr>
       <w:r>
         <w:rPr>
-          <w:rFonts w:eastAsia="Times New Roman" w:cstheme="minorHAnsi"/>
-          <w:color w:val="2D3B45"/>
-        </w:rPr>
-        <w:t>Luther Chikumba</w:t>
+          <w:rFonts w:asciiTheme="minorHAnsi" w:hAnsiTheme="minorHAnsi" w:cstheme="minorHAnsi"/>
+        </w:rPr>
+        <w:br w:type="page"/>
+      </w:r>
+    </w:p>
+    <w:p>
+      <w:pPr>
+        <w:pStyle w:val="Heading1"/>
+      </w:pPr>
+      <w:bookmarkStart w:id="0" w:name="_Toc117270186"/>
+      <w:r>
+        <w:lastRenderedPageBreak/>
+        <w:t>W</w:t>
+      </w:r>
+      <w:r>
+        <w:t>rite-up</w:t>
+      </w:r>
+      <w:r>
+        <w:t xml:space="preserve"> Summary</w:t>
+      </w:r>
+      <w:bookmarkEnd w:id="0"/>
+      <w:r>
+        <w:t xml:space="preserve"> </w:t>
       </w:r>
     </w:p>
     <w:p>
       <w:pPr>
         <w:spacing w:line="480" w:lineRule="auto"/>
-        <w:jc w:val="center"/>
-        <w:rPr>
-          <w:rFonts w:eastAsia="Times New Roman" w:cstheme="minorHAnsi"/>
-          <w:color w:val="2D3B45"/>
+        <w:rPr>
+          <w:rFonts w:asciiTheme="minorHAnsi" w:hAnsiTheme="minorHAnsi" w:cstheme="minorHAnsi"/>
         </w:rPr>
       </w:pPr>
       <w:r>
         <w:rPr>
-          <w:rFonts w:eastAsia="Times New Roman" w:cstheme="minorHAnsi"/>
-          <w:color w:val="2D3B45"/>
-        </w:rPr>
-        <w:t>University of Denver University College</w:t>
+          <w:rFonts w:asciiTheme="minorHAnsi" w:hAnsiTheme="minorHAnsi" w:cstheme="minorHAnsi"/>
+        </w:rPr>
+        <w:t xml:space="preserve">What I discovered challenging to do was debug the code while I was developing the code. I suppose this was because I am used to looking at logs and tracers that help and give quite a lot of information as to why the application system is not working or behaving as it should be. It was a learning curve; I had to challenge myself and adjust the mind frame in which I was working. </w:t>
+      </w:r>
+      <w:r>
+        <w:rPr>
+          <w:rFonts w:asciiTheme="minorHAnsi" w:hAnsiTheme="minorHAnsi" w:cstheme="minorHAnsi"/>
+        </w:rPr>
+        <w:t>D</w:t>
+      </w:r>
+      <w:r>
+        <w:rPr>
+          <w:rFonts w:asciiTheme="minorHAnsi" w:hAnsiTheme="minorHAnsi" w:cstheme="minorHAnsi"/>
+        </w:rPr>
+        <w:t>ebugging the logic in java is quite challenging; finding out where your logic is failing is not straightforward unless you get an error that explicitly tells you what</w:t>
+      </w:r>
+      <w:r>
+        <w:rPr>
+          <w:rFonts w:asciiTheme="minorHAnsi" w:hAnsiTheme="minorHAnsi" w:cstheme="minorHAnsi"/>
+        </w:rPr>
+        <w:t>’</w:t>
+      </w:r>
+      <w:r>
+        <w:rPr>
+          <w:rFonts w:asciiTheme="minorHAnsi" w:hAnsiTheme="minorHAnsi" w:cstheme="minorHAnsi"/>
+        </w:rPr>
+        <w:t xml:space="preserve">s wrong with your code. But usually, that is only useful for syntax purposes, much less logic. From that point onwards, I realized </w:t>
+      </w:r>
+      <w:r>
+        <w:rPr>
+          <w:rFonts w:asciiTheme="minorHAnsi" w:hAnsiTheme="minorHAnsi" w:cstheme="minorHAnsi"/>
+        </w:rPr>
+        <w:t>that is why</w:t>
+      </w:r>
+      <w:r>
+        <w:rPr>
+          <w:rFonts w:asciiTheme="minorHAnsi" w:hAnsiTheme="minorHAnsi" w:cstheme="minorHAnsi"/>
+        </w:rPr>
+        <w:t xml:space="preserve"> developers are encouraged to develop code using the </w:t>
+      </w:r>
+      <w:r>
+        <w:rPr>
+          <w:rFonts w:asciiTheme="minorHAnsi" w:hAnsiTheme="minorHAnsi" w:cstheme="minorHAnsi"/>
+        </w:rPr>
+        <w:t>Test-Driven</w:t>
+      </w:r>
+      <w:r>
+        <w:rPr>
+          <w:rFonts w:asciiTheme="minorHAnsi" w:hAnsiTheme="minorHAnsi" w:cstheme="minorHAnsi"/>
+        </w:rPr>
+        <w:t xml:space="preserve"> </w:t>
+      </w:r>
+      <w:r>
+        <w:rPr>
+          <w:rFonts w:asciiTheme="minorHAnsi" w:hAnsiTheme="minorHAnsi" w:cstheme="minorHAnsi"/>
+        </w:rPr>
+        <w:t>Development (</w:t>
+      </w:r>
+      <w:r>
+        <w:rPr>
+          <w:rFonts w:asciiTheme="minorHAnsi" w:hAnsiTheme="minorHAnsi" w:cstheme="minorHAnsi"/>
+        </w:rPr>
+        <w:t>TDD) method, whereby you write your unit tests and then start developing. When I kicked off this week</w:t>
+      </w:r>
+      <w:r>
+        <w:rPr>
+          <w:rFonts w:asciiTheme="minorHAnsi" w:hAnsiTheme="minorHAnsi" w:cstheme="minorHAnsi"/>
+        </w:rPr>
+        <w:t>’</w:t>
+      </w:r>
+      <w:r>
+        <w:rPr>
+          <w:rFonts w:asciiTheme="minorHAnsi" w:hAnsiTheme="minorHAnsi" w:cstheme="minorHAnsi"/>
+        </w:rPr>
+        <w:t>s assignment, I started developing my code immediately instead of writing tests foremost</w:t>
+      </w:r>
+      <w:r>
+        <w:rPr>
+          <w:rFonts w:asciiTheme="minorHAnsi" w:hAnsiTheme="minorHAnsi" w:cstheme="minorHAnsi"/>
+        </w:rPr>
+        <w:t>. I started</w:t>
+      </w:r>
+      <w:r>
+        <w:rPr>
+          <w:rFonts w:asciiTheme="minorHAnsi" w:hAnsiTheme="minorHAnsi" w:cstheme="minorHAnsi"/>
+        </w:rPr>
+        <w:t xml:space="preserve"> iterating on </w:t>
+      </w:r>
+      <w:r>
+        <w:rPr>
+          <w:rFonts w:asciiTheme="minorHAnsi" w:hAnsiTheme="minorHAnsi" w:cstheme="minorHAnsi"/>
+        </w:rPr>
+        <w:t>the code</w:t>
+      </w:r>
+      <w:r>
+        <w:rPr>
+          <w:rFonts w:asciiTheme="minorHAnsi" w:hAnsiTheme="minorHAnsi" w:cstheme="minorHAnsi"/>
+        </w:rPr>
+        <w:t xml:space="preserve"> until I thought I got it right. </w:t>
+      </w:r>
+      <w:r>
+        <w:rPr>
+          <w:rFonts w:asciiTheme="minorHAnsi" w:hAnsiTheme="minorHAnsi" w:cstheme="minorHAnsi"/>
+        </w:rPr>
+        <w:t>However,</w:t>
+      </w:r>
+      <w:r>
+        <w:rPr>
+          <w:rFonts w:asciiTheme="minorHAnsi" w:hAnsiTheme="minorHAnsi" w:cstheme="minorHAnsi"/>
+        </w:rPr>
+        <w:t xml:space="preserve"> I did not realize that if I g</w:t>
+      </w:r>
+      <w:r>
+        <w:rPr>
+          <w:rFonts w:asciiTheme="minorHAnsi" w:hAnsiTheme="minorHAnsi" w:cstheme="minorHAnsi"/>
+        </w:rPr>
+        <w:t>e</w:t>
+      </w:r>
+      <w:r>
+        <w:rPr>
+          <w:rFonts w:asciiTheme="minorHAnsi" w:hAnsiTheme="minorHAnsi" w:cstheme="minorHAnsi"/>
+        </w:rPr>
+        <w:t xml:space="preserve">t it wrong, I </w:t>
+      </w:r>
+      <w:r>
+        <w:rPr>
+          <w:rFonts w:asciiTheme="minorHAnsi" w:hAnsiTheme="minorHAnsi" w:cstheme="minorHAnsi"/>
+        </w:rPr>
+        <w:t>did</w:t>
+      </w:r>
+      <w:r>
+        <w:rPr>
+          <w:rFonts w:asciiTheme="minorHAnsi" w:hAnsiTheme="minorHAnsi" w:cstheme="minorHAnsi"/>
+        </w:rPr>
+        <w:t xml:space="preserve"> not know </w:t>
+      </w:r>
+      <w:r>
+        <w:rPr>
+          <w:rFonts w:asciiTheme="minorHAnsi" w:hAnsiTheme="minorHAnsi" w:cstheme="minorHAnsi"/>
+        </w:rPr>
+        <w:t xml:space="preserve">it </w:t>
+      </w:r>
+      <w:r>
+        <w:rPr>
+          <w:rFonts w:asciiTheme="minorHAnsi" w:hAnsiTheme="minorHAnsi" w:cstheme="minorHAnsi"/>
+        </w:rPr>
+        <w:t>until I had written the test</w:t>
+      </w:r>
+      <w:r>
+        <w:rPr>
+          <w:rFonts w:asciiTheme="minorHAnsi" w:hAnsiTheme="minorHAnsi" w:cstheme="minorHAnsi"/>
+        </w:rPr>
+        <w:t>s</w:t>
+      </w:r>
+      <w:r>
+        <w:rPr>
+          <w:rFonts w:asciiTheme="minorHAnsi" w:hAnsiTheme="minorHAnsi" w:cstheme="minorHAnsi"/>
+        </w:rPr>
+        <w:t>, which took a lot of my time cause then I had to go back and scrap almost 3</w:t>
+      </w:r>
+      <w:r>
+        <w:rPr>
+          <w:rFonts w:asciiTheme="minorHAnsi" w:hAnsiTheme="minorHAnsi" w:cstheme="minorHAnsi"/>
+          <w:vertAlign w:val="superscript"/>
+        </w:rPr>
+        <w:t>rd</w:t>
+      </w:r>
+      <w:r>
+        <w:rPr>
+          <w:rFonts w:asciiTheme="minorHAnsi" w:hAnsiTheme="minorHAnsi" w:cstheme="minorHAnsi"/>
+        </w:rPr>
+        <w:t xml:space="preserve"> of what I had written</w:t>
+      </w:r>
+      <w:r>
+        <w:rPr>
+          <w:rFonts w:asciiTheme="minorHAnsi" w:hAnsiTheme="minorHAnsi" w:cstheme="minorHAnsi"/>
+        </w:rPr>
+        <w:t xml:space="preserve"> initially to fix the bug</w:t>
+      </w:r>
+      <w:r>
+        <w:rPr>
+          <w:rFonts w:asciiTheme="minorHAnsi" w:hAnsiTheme="minorHAnsi" w:cstheme="minorHAnsi"/>
+        </w:rPr>
+        <w:t>s</w:t>
+      </w:r>
+      <w:r>
+        <w:rPr>
+          <w:rFonts w:asciiTheme="minorHAnsi" w:hAnsiTheme="minorHAnsi" w:cstheme="minorHAnsi"/>
+        </w:rPr>
+        <w:t>.</w:t>
       </w:r>
     </w:p>
     <w:p>
       <w:pPr>
         <w:spacing w:line="480" w:lineRule="auto"/>
-        <w:jc w:val="center"/>
-        <w:rPr>
-          <w:rFonts w:eastAsia="Times New Roman" w:cstheme="minorHAnsi"/>
-          <w:color w:val="2D3B45"/>
+        <w:rPr>
+          <w:rFonts w:asciiTheme="minorHAnsi" w:hAnsiTheme="minorHAnsi" w:cstheme="minorHAnsi"/>
         </w:rPr>
       </w:pPr>
       <w:r>
         <w:rPr>
-          <w:rFonts w:eastAsia="Times New Roman" w:cstheme="minorHAnsi"/>
-          <w:color w:val="2D3B45"/>
-        </w:rPr>
-        <w:t xml:space="preserve">October </w:t>
-      </w:r>
-      <w:r>
-        <w:rPr>
-          <w:rFonts w:eastAsia="Times New Roman" w:cstheme="minorHAnsi"/>
-          <w:color w:val="2D3B45"/>
-        </w:rPr>
-        <w:t>21</w:t>
-      </w:r>
-      <w:r>
-        <w:rPr>
-          <w:rFonts w:eastAsia="Times New Roman" w:cstheme="minorHAnsi"/>
-          <w:color w:val="2D3B45"/>
-        </w:rPr>
-        <w:t>, 2022</w:t>
+          <w:rFonts w:asciiTheme="minorHAnsi" w:hAnsiTheme="minorHAnsi" w:cstheme="minorHAnsi"/>
+        </w:rPr>
+        <w:t xml:space="preserve">What helped me </w:t>
+      </w:r>
+      <w:r>
+        <w:rPr>
+          <w:rFonts w:asciiTheme="minorHAnsi" w:hAnsiTheme="minorHAnsi" w:cstheme="minorHAnsi"/>
+        </w:rPr>
+        <w:t xml:space="preserve">during this phase </w:t>
+      </w:r>
+      <w:r>
+        <w:rPr>
+          <w:rFonts w:asciiTheme="minorHAnsi" w:hAnsiTheme="minorHAnsi" w:cstheme="minorHAnsi"/>
+        </w:rPr>
+        <w:t xml:space="preserve">was to </w:t>
+      </w:r>
+      <w:r>
+        <w:rPr>
+          <w:rFonts w:asciiTheme="minorHAnsi" w:hAnsiTheme="minorHAnsi" w:cstheme="minorHAnsi"/>
+        </w:rPr>
+        <w:t>writ</w:t>
+      </w:r>
+      <w:r>
+        <w:rPr>
+          <w:rFonts w:asciiTheme="minorHAnsi" w:hAnsiTheme="minorHAnsi" w:cstheme="minorHAnsi"/>
+        </w:rPr>
+        <w:t>e</w:t>
+      </w:r>
+      <w:r>
+        <w:rPr>
+          <w:rFonts w:asciiTheme="minorHAnsi" w:hAnsiTheme="minorHAnsi" w:cstheme="minorHAnsi"/>
+        </w:rPr>
+        <w:t xml:space="preserve"> many print statements while iterating on my code until I got what I expected or the behavior I hoped to see. Although this helped, I was progressing slowly; debugging many classes in this way was not scalable, and it was inefficient. As these classes are working together, you don</w:t>
+      </w:r>
+      <w:r>
+        <w:rPr>
+          <w:rFonts w:asciiTheme="minorHAnsi" w:hAnsiTheme="minorHAnsi" w:cstheme="minorHAnsi"/>
+        </w:rPr>
+        <w:t>’</w:t>
+      </w:r>
+      <w:r>
+        <w:rPr>
+          <w:rFonts w:asciiTheme="minorHAnsi" w:hAnsiTheme="minorHAnsi" w:cstheme="minorHAnsi"/>
+        </w:rPr>
+        <w:t xml:space="preserve">t know if your logic stands as when you change the behavior of one class fixing a </w:t>
+      </w:r>
+      <w:r>
+        <w:rPr>
+          <w:rFonts w:asciiTheme="minorHAnsi" w:hAnsiTheme="minorHAnsi" w:cstheme="minorHAnsi"/>
+        </w:rPr>
+        <w:t>bug</w:t>
+      </w:r>
+      <w:r>
+        <w:rPr>
+          <w:rFonts w:asciiTheme="minorHAnsi" w:hAnsiTheme="minorHAnsi" w:cstheme="minorHAnsi"/>
+        </w:rPr>
+        <w:t>, you don</w:t>
+      </w:r>
+      <w:r>
+        <w:rPr>
+          <w:rFonts w:asciiTheme="minorHAnsi" w:hAnsiTheme="minorHAnsi" w:cstheme="minorHAnsi"/>
+        </w:rPr>
+        <w:t>’</w:t>
+      </w:r>
+      <w:r>
+        <w:rPr>
+          <w:rFonts w:asciiTheme="minorHAnsi" w:hAnsiTheme="minorHAnsi" w:cstheme="minorHAnsi"/>
+        </w:rPr>
+        <w:t xml:space="preserve">t realize that you may have changed the behavior of the other class until you go back and run that class. This is precisely what made learning techniques such as TDD critical in software development. </w:t>
       </w:r>
     </w:p>
     <w:p>
       <w:pPr>
         <w:spacing w:line="480" w:lineRule="auto"/>
-        <w:jc w:val="center"/>
-        <w:rPr>
-          <w:rFonts w:eastAsia="Times New Roman" w:cstheme="minorHAnsi"/>
-          <w:color w:val="2D3B45"/>
+        <w:rPr>
+          <w:rFonts w:asciiTheme="minorHAnsi" w:hAnsiTheme="minorHAnsi" w:cstheme="minorHAnsi"/>
         </w:rPr>
       </w:pPr>
       <w:r>
         <w:rPr>
-          <w:rFonts w:eastAsia="Times New Roman" w:cstheme="minorHAnsi"/>
-          <w:color w:val="2D3B45"/>
-        </w:rPr>
-        <w:t xml:space="preserve">Instructor: Dr. Sherri </w:t>
-      </w:r>
-      <w:proofErr w:type="spellStart"/>
-      <w:r>
-        <w:rPr>
-          <w:rFonts w:eastAsia="Times New Roman" w:cstheme="minorHAnsi"/>
-          <w:color w:val="2D3B45"/>
-        </w:rPr>
-        <w:t>Maciosek</w:t>
-      </w:r>
-      <w:proofErr w:type="spellEnd"/>
+          <w:rFonts w:asciiTheme="minorHAnsi" w:hAnsiTheme="minorHAnsi" w:cstheme="minorHAnsi"/>
+        </w:rPr>
+        <w:lastRenderedPageBreak/>
+        <w:t>Before the beginning of this assignment, as this course continues to grow, I wish I had known writing unit tests before diving deep into the actual code. I would have saved time. This is one of the reasons I couldn</w:t>
+      </w:r>
+      <w:r>
+        <w:rPr>
+          <w:rFonts w:asciiTheme="minorHAnsi" w:hAnsiTheme="minorHAnsi" w:cstheme="minorHAnsi"/>
+        </w:rPr>
+        <w:t>’</w:t>
+      </w:r>
+      <w:r>
+        <w:rPr>
+          <w:rFonts w:asciiTheme="minorHAnsi" w:hAnsiTheme="minorHAnsi" w:cstheme="minorHAnsi"/>
+        </w:rPr>
+        <w:t xml:space="preserve">t do everything in the assignment that I would have </w:t>
+      </w:r>
+      <w:r>
+        <w:rPr>
+          <w:rFonts w:asciiTheme="minorHAnsi" w:hAnsiTheme="minorHAnsi" w:cstheme="minorHAnsi"/>
+        </w:rPr>
+        <w:t>treasured</w:t>
+      </w:r>
+      <w:r>
+        <w:rPr>
+          <w:rFonts w:asciiTheme="minorHAnsi" w:hAnsiTheme="minorHAnsi" w:cstheme="minorHAnsi"/>
+        </w:rPr>
+        <w:t xml:space="preserve"> </w:t>
+      </w:r>
+      <w:r>
+        <w:rPr>
+          <w:rFonts w:asciiTheme="minorHAnsi" w:hAnsiTheme="minorHAnsi" w:cstheme="minorHAnsi"/>
+        </w:rPr>
+        <w:t xml:space="preserve">to do: I spent a lot of time trying to debug my code, and yet I was making minimum progress. Whereas if </w:t>
+      </w:r>
+      <w:r>
+        <w:rPr>
+          <w:rFonts w:asciiTheme="minorHAnsi" w:hAnsiTheme="minorHAnsi" w:cstheme="minorHAnsi"/>
+        </w:rPr>
+        <w:t>I had</w:t>
+      </w:r>
+      <w:r>
+        <w:rPr>
+          <w:rFonts w:asciiTheme="minorHAnsi" w:hAnsiTheme="minorHAnsi" w:cstheme="minorHAnsi"/>
+        </w:rPr>
+        <w:t xml:space="preserve"> used tests to debug my code before delving deep into the code, I would have done a better job instead of depending on unreliable print statements. </w:t>
+      </w:r>
     </w:p>
     <w:p>
       <w:pPr>
         <w:spacing w:line="480" w:lineRule="auto"/>
         <w:rPr>
-          <w:rFonts w:cstheme="minorHAnsi"/>
+          <w:rFonts w:asciiTheme="minorHAnsi" w:hAnsiTheme="minorHAnsi" w:cstheme="minorHAnsi"/>
         </w:rPr>
       </w:pPr>
       <w:r>
         <w:rPr>
-          <w:rFonts w:cstheme="minorHAnsi"/>
-        </w:rPr>
-        <w:br w:type="page"/>
-      </w:r>
+          <w:rFonts w:asciiTheme="minorHAnsi" w:hAnsiTheme="minorHAnsi" w:cstheme="minorHAnsi"/>
+        </w:rPr>
+        <w:t>Now when it comes to the implementation</w:t>
+      </w:r>
+      <w:r>
+        <w:rPr>
+          <w:rFonts w:asciiTheme="minorHAnsi" w:hAnsiTheme="minorHAnsi" w:cstheme="minorHAnsi"/>
+        </w:rPr>
+        <w:t xml:space="preserve"> decisions</w:t>
+      </w:r>
+      <w:r>
+        <w:rPr>
+          <w:rFonts w:asciiTheme="minorHAnsi" w:hAnsiTheme="minorHAnsi" w:cstheme="minorHAnsi"/>
+        </w:rPr>
+        <w:t>, the customer had to be registered before registering a car or getting a permit. Now, if the customer is registered only</w:t>
+      </w:r>
+      <w:r>
+        <w:rPr>
+          <w:rFonts w:asciiTheme="minorHAnsi" w:hAnsiTheme="minorHAnsi" w:cstheme="minorHAnsi"/>
+        </w:rPr>
+        <w:t xml:space="preserve"> then</w:t>
+      </w:r>
+      <w:r>
+        <w:rPr>
+          <w:rFonts w:asciiTheme="minorHAnsi" w:hAnsiTheme="minorHAnsi" w:cstheme="minorHAnsi"/>
+        </w:rPr>
+        <w:t xml:space="preserve">, </w:t>
+      </w:r>
+      <w:r>
+        <w:rPr>
+          <w:rFonts w:asciiTheme="minorHAnsi" w:hAnsiTheme="minorHAnsi" w:cstheme="minorHAnsi"/>
+        </w:rPr>
+        <w:t>the customer</w:t>
+      </w:r>
+      <w:r>
+        <w:rPr>
+          <w:rFonts w:asciiTheme="minorHAnsi" w:hAnsiTheme="minorHAnsi" w:cstheme="minorHAnsi"/>
+        </w:rPr>
+        <w:t xml:space="preserve"> can register a vehicle associated with th</w:t>
+      </w:r>
+      <w:r>
+        <w:rPr>
+          <w:rFonts w:asciiTheme="minorHAnsi" w:hAnsiTheme="minorHAnsi" w:cstheme="minorHAnsi"/>
+        </w:rPr>
+        <w:t>is</w:t>
+      </w:r>
+      <w:r>
+        <w:rPr>
+          <w:rFonts w:asciiTheme="minorHAnsi" w:hAnsiTheme="minorHAnsi" w:cstheme="minorHAnsi"/>
+        </w:rPr>
+        <w:t xml:space="preserve"> customer. A registered car can only be associated </w:t>
+      </w:r>
+      <w:r>
+        <w:rPr>
+          <w:rFonts w:asciiTheme="minorHAnsi" w:hAnsiTheme="minorHAnsi" w:cstheme="minorHAnsi"/>
+        </w:rPr>
+        <w:t>to</w:t>
+      </w:r>
+      <w:r>
+        <w:rPr>
+          <w:rFonts w:asciiTheme="minorHAnsi" w:hAnsiTheme="minorHAnsi" w:cstheme="minorHAnsi"/>
+        </w:rPr>
+        <w:t xml:space="preserve"> one permit; however, the permit can have multiple registered vehicles. Then, the car can be allowed to enter the parking lot</w:t>
+      </w:r>
+      <w:r>
+        <w:rPr>
+          <w:rFonts w:asciiTheme="minorHAnsi" w:hAnsiTheme="minorHAnsi" w:cstheme="minorHAnsi"/>
+        </w:rPr>
+        <w:t xml:space="preserve">. </w:t>
+      </w:r>
+    </w:p>
+    <w:p>
+      <w:pPr>
+        <w:pStyle w:val="Heading1"/>
+      </w:pPr>
+      <w:bookmarkStart w:id="1" w:name="_Toc117270187"/>
+      <w:r>
+        <w:t>Sequence Diagram</w:t>
+      </w:r>
+      <w:bookmarkEnd w:id="1"/>
     </w:p>
     <w:p>
       <w:pPr>
         <w:spacing w:line="480" w:lineRule="auto"/>
         <w:rPr>
-          <w:rFonts w:cstheme="minorHAnsi"/>
+          <w:rFonts w:asciiTheme="minorHAnsi" w:hAnsiTheme="minorHAnsi" w:cstheme="minorHAnsi"/>
+          <w:noProof/>
         </w:rPr>
       </w:pPr>
       <w:r>
         <w:rPr>
-          <w:rFonts w:cstheme="minorHAnsi"/>
-        </w:rPr>
-        <w:lastRenderedPageBreak/>
-        <w:t xml:space="preserve">What I discovered challenging to do was debug the code while I was developing the code. I suppose this was because I am used to looking at logs and tracers that help and give quite a lot of information as to why the application system is not working or behaving as it should be. It was a learning curve; I had to challenge myself and adjust the mind frame in which I was working. On the other hand, debugging the logic in java is quite challenging; finding out where your logic is failing is not straightforward unless you get an error that explicitly tells you what's wrong with your code. But usually, that is only useful for syntax purposes, much less logic. From that point onwards, I realized that </w:t>
-      </w:r>
-      <w:proofErr w:type="gramStart"/>
-      <w:r>
-        <w:rPr>
-          <w:rFonts w:cstheme="minorHAnsi"/>
-        </w:rPr>
-        <w:t>this is why</w:t>
-      </w:r>
-      <w:proofErr w:type="gramEnd"/>
-      <w:r>
-        <w:rPr>
-          <w:rFonts w:cstheme="minorHAnsi"/>
-        </w:rPr>
-        <w:t xml:space="preserve"> developers are encouraged to develop code using the </w:t>
-      </w:r>
-      <w:r>
-        <w:rPr>
-          <w:rFonts w:cstheme="minorHAnsi"/>
-        </w:rPr>
-        <w:t>Test-Driven</w:t>
-      </w:r>
-      <w:r>
-        <w:rPr>
-          <w:rFonts w:cstheme="minorHAnsi"/>
-        </w:rPr>
-        <w:t xml:space="preserve"> </w:t>
-      </w:r>
-      <w:r>
-        <w:rPr>
-          <w:rFonts w:cstheme="minorHAnsi"/>
-        </w:rPr>
-        <w:t>Development (</w:t>
-      </w:r>
-      <w:r>
-        <w:rPr>
-          <w:rFonts w:cstheme="minorHAnsi"/>
-        </w:rPr>
-        <w:t>TDD) method, whereby you write your unit tests and then start developing. When I kicked off this week's assignment, I started developing my code immediately instead of writing tests foremost and then iterating on it until I thought I got it right. But I did not realize that if I got it wrong, I would not know until I had written the test, which took a lot of my time cause then I had to go back and scrap almost 3rd of what I had written.</w:t>
+          <w:rFonts w:asciiTheme="minorHAnsi" w:hAnsiTheme="minorHAnsi" w:cstheme="minorHAnsi"/>
+          <w:noProof/>
+        </w:rPr>
+        <w:drawing>
+          <wp:inline distT="0" distB="0" distL="0" distR="0" wp14:anchorId="344F3CDD" wp14:editId="748F95C3">
+            <wp:extent cx="5943600" cy="2287905"/>
+            <wp:effectExtent l="0" t="0" r="0" b="0"/>
+            <wp:docPr id="1" name="Picture 1" descr="Diagram&#10;&#10;Description automatically generated"/>
+            <wp:cNvGraphicFramePr>
+              <a:graphicFrameLocks xmlns:a="http://schemas.openxmlformats.org/drawingml/2006/main" noChangeAspect="1"/>
+            </wp:cNvGraphicFramePr>
+            <a:graphic xmlns:a="http://schemas.openxmlformats.org/drawingml/2006/main">
+              <a:graphicData uri="http://schemas.openxmlformats.org/drawingml/2006/picture">
+                <pic:pic xmlns:pic="http://schemas.openxmlformats.org/drawingml/2006/picture">
+                  <pic:nvPicPr>
+                    <pic:cNvPr id="1" name="Picture 1" descr="Diagram&#10;&#10;Description automatically generated"/>
+                    <pic:cNvPicPr/>
+                  </pic:nvPicPr>
+                  <pic:blipFill>
+                    <a:blip r:embed="rId5" cstate="print">
+                      <a:extLst>
+                        <a:ext uri="{28A0092B-C50C-407E-A947-70E740481C1C}">
+                          <a14:useLocalDpi xmlns:a14="http://schemas.microsoft.com/office/drawing/2010/main" val="0"/>
+                        </a:ext>
+                      </a:extLst>
+                    </a:blip>
+                    <a:stretch>
+                      <a:fillRect/>
+                    </a:stretch>
+                  </pic:blipFill>
+                  <pic:spPr>
+                    <a:xfrm>
+                      <a:off x="0" y="0"/>
+                      <a:ext cx="5943600" cy="2287905"/>
+                    </a:xfrm>
+                    <a:prstGeom prst="rect">
+                      <a:avLst/>
+                    </a:prstGeom>
+                  </pic:spPr>
+                </pic:pic>
+              </a:graphicData>
+            </a:graphic>
+          </wp:inline>
+        </w:drawing>
       </w:r>
     </w:p>
     <w:p>
       <w:pPr>
+        <w:pStyle w:val="Heading1"/>
+      </w:pPr>
+      <w:bookmarkStart w:id="2" w:name="_Toc117270188"/>
+      <w:r>
+        <w:t>Class diagrams</w:t>
+      </w:r>
+      <w:bookmarkEnd w:id="2"/>
+    </w:p>
+    <w:tbl>
+      <w:tblPr>
+        <w:tblW w:w="2775" w:type="dxa"/>
+        <w:tblBorders>
+          <w:top w:val="outset" w:sz="6" w:space="0" w:color="auto"/>
+          <w:left w:val="outset" w:sz="6" w:space="0" w:color="auto"/>
+          <w:bottom w:val="outset" w:sz="6" w:space="0" w:color="auto"/>
+          <w:right w:val="outset" w:sz="6" w:space="0" w:color="auto"/>
+        </w:tblBorders>
+        <w:shd w:val="clear" w:color="auto" w:fill="F7F7F7"/>
+        <w:tblCellMar>
+          <w:top w:w="15" w:type="dxa"/>
+          <w:left w:w="15" w:type="dxa"/>
+          <w:bottom w:w="15" w:type="dxa"/>
+          <w:right w:w="15" w:type="dxa"/>
+        </w:tblCellMar>
+        <w:tblLook w:val="04A0" w:firstRow="1" w:lastRow="0" w:firstColumn="1" w:lastColumn="0" w:noHBand="0" w:noVBand="1"/>
+      </w:tblPr>
+      <w:tblGrid>
+        <w:gridCol w:w="2775"/>
+      </w:tblGrid>
+      <w:tr>
+        <w:tc>
+          <w:tcPr>
+            <w:tcW w:w="2760" w:type="dxa"/>
+            <w:tcBorders>
+              <w:top w:val="outset" w:sz="6" w:space="0" w:color="auto"/>
+              <w:left w:val="outset" w:sz="6" w:space="0" w:color="auto"/>
+              <w:bottom w:val="outset" w:sz="6" w:space="0" w:color="auto"/>
+              <w:right w:val="outset" w:sz="6" w:space="0" w:color="auto"/>
+            </w:tcBorders>
+            <w:shd w:val="clear" w:color="auto" w:fill="F7F7F7"/>
+            <w:tcMar>
+              <w:top w:w="30" w:type="dxa"/>
+              <w:left w:w="30" w:type="dxa"/>
+              <w:bottom w:w="30" w:type="dxa"/>
+              <w:right w:w="30" w:type="dxa"/>
+            </w:tcMar>
+            <w:vAlign w:val="center"/>
+            <w:hideMark/>
+          </w:tcPr>
+          <w:p>
+            <w:pPr>
+              <w:spacing w:line="480" w:lineRule="auto"/>
+              <w:rPr>
+                <w:rFonts w:asciiTheme="minorHAnsi" w:hAnsiTheme="minorHAnsi" w:cstheme="minorHAnsi"/>
+                <w:color w:val="2D3B45"/>
+              </w:rPr>
+            </w:pPr>
+            <w:r>
+              <w:rPr>
+                <w:rFonts w:asciiTheme="minorHAnsi" w:hAnsiTheme="minorHAnsi" w:cstheme="minorHAnsi"/>
+                <w:color w:val="2D3B45"/>
+              </w:rPr>
+              <w:t>Money</w:t>
+            </w:r>
+          </w:p>
+        </w:tc>
+      </w:tr>
+      <w:tr>
+        <w:tc>
+          <w:tcPr>
+            <w:tcW w:w="2760" w:type="dxa"/>
+            <w:tcBorders>
+              <w:top w:val="outset" w:sz="6" w:space="0" w:color="auto"/>
+              <w:left w:val="outset" w:sz="6" w:space="0" w:color="auto"/>
+              <w:bottom w:val="outset" w:sz="6" w:space="0" w:color="auto"/>
+              <w:right w:val="outset" w:sz="6" w:space="0" w:color="auto"/>
+            </w:tcBorders>
+            <w:shd w:val="clear" w:color="auto" w:fill="F7F7F7"/>
+            <w:tcMar>
+              <w:top w:w="30" w:type="dxa"/>
+              <w:left w:w="30" w:type="dxa"/>
+              <w:bottom w:w="30" w:type="dxa"/>
+              <w:right w:w="30" w:type="dxa"/>
+            </w:tcMar>
+            <w:vAlign w:val="center"/>
+            <w:hideMark/>
+          </w:tcPr>
+          <w:p>
+            <w:pPr>
+              <w:spacing w:line="480" w:lineRule="auto"/>
+              <w:rPr>
+                <w:rFonts w:asciiTheme="minorHAnsi" w:hAnsiTheme="minorHAnsi" w:cstheme="minorHAnsi"/>
+                <w:color w:val="2D3B45"/>
+              </w:rPr>
+            </w:pPr>
+            <w:r>
+              <w:rPr>
+                <w:rFonts w:asciiTheme="minorHAnsi" w:hAnsiTheme="minorHAnsi" w:cstheme="minorHAnsi"/>
+                <w:color w:val="2D3B45"/>
+              </w:rPr>
+              <w:t>cents: long</w:t>
+            </w:r>
+          </w:p>
+        </w:tc>
+      </w:tr>
+      <w:tr>
+        <w:tc>
+          <w:tcPr>
+            <w:tcW w:w="2760" w:type="dxa"/>
+            <w:tcBorders>
+              <w:top w:val="outset" w:sz="6" w:space="0" w:color="auto"/>
+              <w:left w:val="outset" w:sz="6" w:space="0" w:color="auto"/>
+              <w:bottom w:val="outset" w:sz="6" w:space="0" w:color="auto"/>
+              <w:right w:val="outset" w:sz="6" w:space="0" w:color="auto"/>
+            </w:tcBorders>
+            <w:shd w:val="clear" w:color="auto" w:fill="F7F7F7"/>
+            <w:tcMar>
+              <w:top w:w="30" w:type="dxa"/>
+              <w:left w:w="30" w:type="dxa"/>
+              <w:bottom w:w="30" w:type="dxa"/>
+              <w:right w:w="30" w:type="dxa"/>
+            </w:tcMar>
+            <w:vAlign w:val="center"/>
+            <w:hideMark/>
+          </w:tcPr>
+          <w:p>
+            <w:pPr>
+              <w:pStyle w:val="NormalWeb"/>
+              <w:spacing w:before="180" w:beforeAutospacing="0" w:after="180" w:afterAutospacing="0" w:line="480" w:lineRule="auto"/>
+              <w:rPr>
+                <w:rFonts w:asciiTheme="minorHAnsi" w:hAnsiTheme="minorHAnsi" w:cstheme="minorHAnsi"/>
+                <w:color w:val="2D3B45"/>
+              </w:rPr>
+            </w:pPr>
+            <w:proofErr w:type="spellStart"/>
+            <w:proofErr w:type="gramStart"/>
+            <w:r>
+              <w:rPr>
+                <w:rFonts w:asciiTheme="minorHAnsi" w:hAnsiTheme="minorHAnsi" w:cstheme="minorHAnsi"/>
+                <w:color w:val="2D3B45"/>
+              </w:rPr>
+              <w:lastRenderedPageBreak/>
+              <w:t>getDollars</w:t>
+            </w:r>
+            <w:proofErr w:type="spellEnd"/>
+            <w:r>
+              <w:rPr>
+                <w:rFonts w:asciiTheme="minorHAnsi" w:hAnsiTheme="minorHAnsi" w:cstheme="minorHAnsi"/>
+                <w:color w:val="2D3B45"/>
+              </w:rPr>
+              <w:t>(</w:t>
+            </w:r>
+            <w:proofErr w:type="gramEnd"/>
+            <w:r>
+              <w:rPr>
+                <w:rFonts w:asciiTheme="minorHAnsi" w:hAnsiTheme="minorHAnsi" w:cstheme="minorHAnsi"/>
+                <w:color w:val="2D3B45"/>
+              </w:rPr>
+              <w:t>): double</w:t>
+            </w:r>
+            <w:r>
+              <w:rPr>
+                <w:rFonts w:asciiTheme="minorHAnsi" w:hAnsiTheme="minorHAnsi" w:cstheme="minorHAnsi"/>
+                <w:color w:val="2D3B45"/>
+              </w:rPr>
+              <w:br/>
+            </w:r>
+            <w:proofErr w:type="spellStart"/>
+            <w:r>
+              <w:rPr>
+                <w:rFonts w:asciiTheme="minorHAnsi" w:hAnsiTheme="minorHAnsi" w:cstheme="minorHAnsi"/>
+                <w:color w:val="2D3B45"/>
+              </w:rPr>
+              <w:t>toString</w:t>
+            </w:r>
+            <w:proofErr w:type="spellEnd"/>
+            <w:r>
+              <w:rPr>
+                <w:rFonts w:asciiTheme="minorHAnsi" w:hAnsiTheme="minorHAnsi" w:cstheme="minorHAnsi"/>
+                <w:color w:val="2D3B45"/>
+              </w:rPr>
+              <w:t>(): String</w:t>
+            </w:r>
+          </w:p>
+        </w:tc>
+      </w:tr>
+    </w:tbl>
+    <w:p>
+      <w:pPr>
+        <w:pStyle w:val="NormalWeb"/>
+        <w:shd w:val="clear" w:color="auto" w:fill="F7F7F7"/>
+        <w:spacing w:before="180" w:beforeAutospacing="0" w:after="180" w:afterAutospacing="0" w:line="480" w:lineRule="auto"/>
+        <w:rPr>
+          <w:rFonts w:asciiTheme="minorHAnsi" w:hAnsiTheme="minorHAnsi" w:cstheme="minorHAnsi"/>
+          <w:color w:val="2D3B45"/>
+        </w:rPr>
+      </w:pPr>
+      <w:r>
+        <w:rPr>
+          <w:rFonts w:asciiTheme="minorHAnsi" w:hAnsiTheme="minorHAnsi" w:cstheme="minorHAnsi"/>
+          <w:color w:val="2D3B45"/>
+        </w:rPr>
+        <w:t> </w:t>
+      </w:r>
+    </w:p>
+    <w:tbl>
+      <w:tblPr>
+        <w:tblW w:w="2766" w:type="dxa"/>
+        <w:tblBorders>
+          <w:top w:val="outset" w:sz="6" w:space="0" w:color="auto"/>
+          <w:left w:val="outset" w:sz="6" w:space="0" w:color="auto"/>
+          <w:bottom w:val="outset" w:sz="6" w:space="0" w:color="auto"/>
+          <w:right w:val="outset" w:sz="6" w:space="0" w:color="auto"/>
+        </w:tblBorders>
+        <w:shd w:val="clear" w:color="auto" w:fill="F7F7F7"/>
+        <w:tblCellMar>
+          <w:top w:w="15" w:type="dxa"/>
+          <w:left w:w="15" w:type="dxa"/>
+          <w:bottom w:w="15" w:type="dxa"/>
+          <w:right w:w="15" w:type="dxa"/>
+        </w:tblCellMar>
+        <w:tblLook w:val="04A0" w:firstRow="1" w:lastRow="0" w:firstColumn="1" w:lastColumn="0" w:noHBand="0" w:noVBand="1"/>
+      </w:tblPr>
+      <w:tblGrid>
+        <w:gridCol w:w="2766"/>
+      </w:tblGrid>
+      <w:tr>
+        <w:tc>
+          <w:tcPr>
+            <w:tcW w:w="2751" w:type="dxa"/>
+            <w:tcBorders>
+              <w:top w:val="outset" w:sz="6" w:space="0" w:color="auto"/>
+              <w:left w:val="outset" w:sz="6" w:space="0" w:color="auto"/>
+              <w:bottom w:val="outset" w:sz="6" w:space="0" w:color="auto"/>
+              <w:right w:val="outset" w:sz="6" w:space="0" w:color="auto"/>
+            </w:tcBorders>
+            <w:shd w:val="clear" w:color="auto" w:fill="F7F7F7"/>
+            <w:tcMar>
+              <w:top w:w="30" w:type="dxa"/>
+              <w:left w:w="30" w:type="dxa"/>
+              <w:bottom w:w="30" w:type="dxa"/>
+              <w:right w:w="30" w:type="dxa"/>
+            </w:tcMar>
+            <w:vAlign w:val="center"/>
+            <w:hideMark/>
+          </w:tcPr>
+          <w:p>
+            <w:pPr>
+              <w:spacing w:line="480" w:lineRule="auto"/>
+              <w:rPr>
+                <w:rFonts w:asciiTheme="minorHAnsi" w:hAnsiTheme="minorHAnsi" w:cstheme="minorHAnsi"/>
+                <w:color w:val="2D3B45"/>
+              </w:rPr>
+            </w:pPr>
+            <w:proofErr w:type="spellStart"/>
+            <w:r>
+              <w:rPr>
+                <w:rFonts w:asciiTheme="minorHAnsi" w:hAnsiTheme="minorHAnsi" w:cstheme="minorHAnsi"/>
+                <w:color w:val="2D3B45"/>
+              </w:rPr>
+              <w:t>ParkingCharge</w:t>
+            </w:r>
+            <w:proofErr w:type="spellEnd"/>
+          </w:p>
+        </w:tc>
+      </w:tr>
+      <w:tr>
+        <w:tc>
+          <w:tcPr>
+            <w:tcW w:w="2751" w:type="dxa"/>
+            <w:tcBorders>
+              <w:top w:val="outset" w:sz="6" w:space="0" w:color="auto"/>
+              <w:left w:val="outset" w:sz="6" w:space="0" w:color="auto"/>
+              <w:bottom w:val="outset" w:sz="6" w:space="0" w:color="auto"/>
+              <w:right w:val="outset" w:sz="6" w:space="0" w:color="auto"/>
+            </w:tcBorders>
+            <w:shd w:val="clear" w:color="auto" w:fill="F7F7F7"/>
+            <w:tcMar>
+              <w:top w:w="30" w:type="dxa"/>
+              <w:left w:w="30" w:type="dxa"/>
+              <w:bottom w:w="30" w:type="dxa"/>
+              <w:right w:w="30" w:type="dxa"/>
+            </w:tcMar>
+            <w:vAlign w:val="center"/>
+            <w:hideMark/>
+          </w:tcPr>
+          <w:p>
+            <w:pPr>
+              <w:pStyle w:val="NormalWeb"/>
+              <w:spacing w:before="180" w:beforeAutospacing="0" w:after="180" w:afterAutospacing="0" w:line="480" w:lineRule="auto"/>
+              <w:rPr>
+                <w:rFonts w:asciiTheme="minorHAnsi" w:hAnsiTheme="minorHAnsi" w:cstheme="minorHAnsi"/>
+                <w:color w:val="2D3B45"/>
+              </w:rPr>
+            </w:pPr>
+            <w:proofErr w:type="spellStart"/>
+            <w:r>
+              <w:rPr>
+                <w:rFonts w:asciiTheme="minorHAnsi" w:hAnsiTheme="minorHAnsi" w:cstheme="minorHAnsi"/>
+                <w:color w:val="2D3B45"/>
+              </w:rPr>
+              <w:t>permitId</w:t>
+            </w:r>
+            <w:proofErr w:type="spellEnd"/>
+            <w:r>
+              <w:rPr>
+                <w:rFonts w:asciiTheme="minorHAnsi" w:hAnsiTheme="minorHAnsi" w:cstheme="minorHAnsi"/>
+                <w:color w:val="2D3B45"/>
+              </w:rPr>
+              <w:t>: String</w:t>
+            </w:r>
+            <w:r>
+              <w:rPr>
+                <w:rFonts w:asciiTheme="minorHAnsi" w:hAnsiTheme="minorHAnsi" w:cstheme="minorHAnsi"/>
+                <w:color w:val="2D3B45"/>
+              </w:rPr>
+              <w:br/>
+            </w:r>
+            <w:proofErr w:type="spellStart"/>
+            <w:r>
+              <w:rPr>
+                <w:rFonts w:asciiTheme="minorHAnsi" w:hAnsiTheme="minorHAnsi" w:cstheme="minorHAnsi"/>
+                <w:color w:val="2D3B45"/>
+              </w:rPr>
+              <w:t>lotId</w:t>
+            </w:r>
+            <w:proofErr w:type="spellEnd"/>
+            <w:r>
+              <w:rPr>
+                <w:rFonts w:asciiTheme="minorHAnsi" w:hAnsiTheme="minorHAnsi" w:cstheme="minorHAnsi"/>
+                <w:color w:val="2D3B45"/>
+              </w:rPr>
+              <w:t>: String</w:t>
+            </w:r>
+            <w:r>
+              <w:rPr>
+                <w:rFonts w:asciiTheme="minorHAnsi" w:hAnsiTheme="minorHAnsi" w:cstheme="minorHAnsi"/>
+                <w:color w:val="2D3B45"/>
+              </w:rPr>
+              <w:br/>
+              <w:t>incurred: Instant**</w:t>
+            </w:r>
+            <w:r>
+              <w:rPr>
+                <w:rFonts w:asciiTheme="minorHAnsi" w:hAnsiTheme="minorHAnsi" w:cstheme="minorHAnsi"/>
+                <w:color w:val="2D3B45"/>
+              </w:rPr>
+              <w:br/>
+              <w:t>amount: Money </w:t>
+            </w:r>
+          </w:p>
+        </w:tc>
+      </w:tr>
+      <w:tr>
+        <w:tc>
+          <w:tcPr>
+            <w:tcW w:w="2751" w:type="dxa"/>
+            <w:tcBorders>
+              <w:top w:val="outset" w:sz="6" w:space="0" w:color="auto"/>
+              <w:left w:val="outset" w:sz="6" w:space="0" w:color="auto"/>
+              <w:bottom w:val="outset" w:sz="6" w:space="0" w:color="auto"/>
+              <w:right w:val="outset" w:sz="6" w:space="0" w:color="auto"/>
+            </w:tcBorders>
+            <w:shd w:val="clear" w:color="auto" w:fill="F7F7F7"/>
+            <w:tcMar>
+              <w:top w:w="30" w:type="dxa"/>
+              <w:left w:w="30" w:type="dxa"/>
+              <w:bottom w:w="30" w:type="dxa"/>
+              <w:right w:w="30" w:type="dxa"/>
+            </w:tcMar>
+            <w:vAlign w:val="center"/>
+            <w:hideMark/>
+          </w:tcPr>
+          <w:p>
+            <w:pPr>
+              <w:spacing w:line="480" w:lineRule="auto"/>
+              <w:rPr>
+                <w:rFonts w:asciiTheme="minorHAnsi" w:hAnsiTheme="minorHAnsi" w:cstheme="minorHAnsi"/>
+                <w:color w:val="2D3B45"/>
+              </w:rPr>
+            </w:pPr>
+            <w:proofErr w:type="spellStart"/>
+            <w:proofErr w:type="gramStart"/>
+            <w:r>
+              <w:rPr>
+                <w:rFonts w:asciiTheme="minorHAnsi" w:hAnsiTheme="minorHAnsi" w:cstheme="minorHAnsi"/>
+                <w:color w:val="2D3B45"/>
+              </w:rPr>
+              <w:t>toString</w:t>
+            </w:r>
+            <w:proofErr w:type="spellEnd"/>
+            <w:r>
+              <w:rPr>
+                <w:rFonts w:asciiTheme="minorHAnsi" w:hAnsiTheme="minorHAnsi" w:cstheme="minorHAnsi"/>
+                <w:color w:val="2D3B45"/>
+              </w:rPr>
+              <w:t>(</w:t>
+            </w:r>
+            <w:proofErr w:type="gramEnd"/>
+            <w:r>
+              <w:rPr>
+                <w:rFonts w:asciiTheme="minorHAnsi" w:hAnsiTheme="minorHAnsi" w:cstheme="minorHAnsi"/>
+                <w:color w:val="2D3B45"/>
+              </w:rPr>
+              <w:t>): String </w:t>
+            </w:r>
+          </w:p>
+        </w:tc>
+      </w:tr>
+    </w:tbl>
+    <w:p>
+      <w:pPr>
+        <w:pStyle w:val="NormalWeb"/>
+        <w:shd w:val="clear" w:color="auto" w:fill="F7F7F7"/>
+        <w:spacing w:before="180" w:beforeAutospacing="0" w:after="180" w:afterAutospacing="0" w:line="480" w:lineRule="auto"/>
+        <w:rPr>
+          <w:rFonts w:asciiTheme="minorHAnsi" w:hAnsiTheme="minorHAnsi" w:cstheme="minorHAnsi"/>
+          <w:color w:val="2D3B45"/>
+        </w:rPr>
+      </w:pPr>
+    </w:p>
+    <w:tbl>
+      <w:tblPr>
+        <w:tblW w:w="5097" w:type="dxa"/>
+        <w:tblBorders>
+          <w:top w:val="outset" w:sz="6" w:space="0" w:color="auto"/>
+          <w:left w:val="outset" w:sz="6" w:space="0" w:color="auto"/>
+          <w:bottom w:val="outset" w:sz="6" w:space="0" w:color="auto"/>
+          <w:right w:val="outset" w:sz="6" w:space="0" w:color="auto"/>
+        </w:tblBorders>
+        <w:shd w:val="clear" w:color="auto" w:fill="F7F7F7"/>
+        <w:tblCellMar>
+          <w:top w:w="15" w:type="dxa"/>
+          <w:left w:w="15" w:type="dxa"/>
+          <w:bottom w:w="15" w:type="dxa"/>
+          <w:right w:w="15" w:type="dxa"/>
+        </w:tblCellMar>
+        <w:tblLook w:val="04A0" w:firstRow="1" w:lastRow="0" w:firstColumn="1" w:lastColumn="0" w:noHBand="0" w:noVBand="1"/>
+      </w:tblPr>
+      <w:tblGrid>
+        <w:gridCol w:w="5097"/>
+      </w:tblGrid>
+      <w:tr>
+        <w:tc>
+          <w:tcPr>
+            <w:tcW w:w="5082" w:type="dxa"/>
+            <w:tcBorders>
+              <w:top w:val="outset" w:sz="6" w:space="0" w:color="auto"/>
+              <w:left w:val="outset" w:sz="6" w:space="0" w:color="auto"/>
+              <w:bottom w:val="outset" w:sz="6" w:space="0" w:color="auto"/>
+              <w:right w:val="outset" w:sz="6" w:space="0" w:color="auto"/>
+            </w:tcBorders>
+            <w:shd w:val="clear" w:color="auto" w:fill="F7F7F7"/>
+            <w:tcMar>
+              <w:top w:w="30" w:type="dxa"/>
+              <w:left w:w="30" w:type="dxa"/>
+              <w:bottom w:w="30" w:type="dxa"/>
+              <w:right w:w="30" w:type="dxa"/>
+            </w:tcMar>
+            <w:vAlign w:val="center"/>
+            <w:hideMark/>
+          </w:tcPr>
+          <w:p>
+            <w:pPr>
+              <w:spacing w:line="480" w:lineRule="auto"/>
+              <w:rPr>
+                <w:rFonts w:asciiTheme="minorHAnsi" w:hAnsiTheme="minorHAnsi" w:cstheme="minorHAnsi"/>
+                <w:color w:val="2D3B45"/>
+              </w:rPr>
+            </w:pPr>
+            <w:proofErr w:type="spellStart"/>
+            <w:r>
+              <w:rPr>
+                <w:rFonts w:asciiTheme="minorHAnsi" w:hAnsiTheme="minorHAnsi" w:cstheme="minorHAnsi"/>
+                <w:color w:val="2D3B45"/>
+              </w:rPr>
+              <w:t>ParkingOffice</w:t>
+            </w:r>
+            <w:proofErr w:type="spellEnd"/>
+            <w:r>
+              <w:rPr>
+                <w:rFonts w:asciiTheme="minorHAnsi" w:hAnsiTheme="minorHAnsi" w:cstheme="minorHAnsi"/>
+                <w:color w:val="2D3B45"/>
+              </w:rPr>
+              <w:t> </w:t>
+            </w:r>
+          </w:p>
+        </w:tc>
+      </w:tr>
+      <w:tr>
+        <w:tc>
+          <w:tcPr>
+            <w:tcW w:w="5082" w:type="dxa"/>
+            <w:tcBorders>
+              <w:top w:val="outset" w:sz="6" w:space="0" w:color="auto"/>
+              <w:left w:val="outset" w:sz="6" w:space="0" w:color="auto"/>
+              <w:bottom w:val="outset" w:sz="6" w:space="0" w:color="auto"/>
+              <w:right w:val="outset" w:sz="6" w:space="0" w:color="auto"/>
+            </w:tcBorders>
+            <w:shd w:val="clear" w:color="auto" w:fill="F7F7F7"/>
+            <w:tcMar>
+              <w:top w:w="30" w:type="dxa"/>
+              <w:left w:w="30" w:type="dxa"/>
+              <w:bottom w:w="30" w:type="dxa"/>
+              <w:right w:w="30" w:type="dxa"/>
+            </w:tcMar>
+            <w:vAlign w:val="center"/>
+            <w:hideMark/>
+          </w:tcPr>
+          <w:p>
+            <w:pPr>
+              <w:pStyle w:val="NormalWeb"/>
+              <w:spacing w:before="180" w:beforeAutospacing="0" w:after="180" w:afterAutospacing="0" w:line="480" w:lineRule="auto"/>
+              <w:rPr>
+                <w:rFonts w:asciiTheme="minorHAnsi" w:hAnsiTheme="minorHAnsi" w:cstheme="minorHAnsi"/>
+                <w:color w:val="2D3B45"/>
+              </w:rPr>
+            </w:pPr>
+            <w:r>
+              <w:rPr>
+                <w:rFonts w:asciiTheme="minorHAnsi" w:hAnsiTheme="minorHAnsi" w:cstheme="minorHAnsi"/>
+                <w:color w:val="2D3B45"/>
+              </w:rPr>
+              <w:t>name: String</w:t>
+            </w:r>
+            <w:r>
+              <w:rPr>
+                <w:rFonts w:asciiTheme="minorHAnsi" w:hAnsiTheme="minorHAnsi" w:cstheme="minorHAnsi"/>
+                <w:color w:val="2D3B45"/>
+              </w:rPr>
+              <w:br/>
+              <w:t>address: String</w:t>
+            </w:r>
+            <w:r>
+              <w:rPr>
+                <w:rFonts w:asciiTheme="minorHAnsi" w:hAnsiTheme="minorHAnsi" w:cstheme="minorHAnsi"/>
+                <w:color w:val="2D3B45"/>
+              </w:rPr>
+              <w:br/>
+              <w:t>customers: List&lt;Customer&gt;</w:t>
+            </w:r>
+            <w:r>
+              <w:rPr>
+                <w:rFonts w:asciiTheme="minorHAnsi" w:hAnsiTheme="minorHAnsi" w:cstheme="minorHAnsi"/>
+                <w:color w:val="2D3B45"/>
+              </w:rPr>
+              <w:br/>
+              <w:t>cars: List&lt;Car&gt;</w:t>
+            </w:r>
+            <w:r>
+              <w:rPr>
+                <w:rFonts w:asciiTheme="minorHAnsi" w:hAnsiTheme="minorHAnsi" w:cstheme="minorHAnsi"/>
+                <w:color w:val="2D3B45"/>
+              </w:rPr>
+              <w:br/>
+              <w:t>lots: List&lt;</w:t>
+            </w:r>
+            <w:proofErr w:type="spellStart"/>
+            <w:r>
+              <w:rPr>
+                <w:rFonts w:asciiTheme="minorHAnsi" w:hAnsiTheme="minorHAnsi" w:cstheme="minorHAnsi"/>
+                <w:color w:val="2D3B45"/>
+              </w:rPr>
+              <w:t>ParkingLot</w:t>
+            </w:r>
+            <w:proofErr w:type="spellEnd"/>
+            <w:r>
+              <w:rPr>
+                <w:rFonts w:asciiTheme="minorHAnsi" w:hAnsiTheme="minorHAnsi" w:cstheme="minorHAnsi"/>
+                <w:color w:val="2D3B45"/>
+              </w:rPr>
+              <w:t>&gt;</w:t>
+            </w:r>
+            <w:r>
+              <w:rPr>
+                <w:rFonts w:asciiTheme="minorHAnsi" w:hAnsiTheme="minorHAnsi" w:cstheme="minorHAnsi"/>
+                <w:color w:val="2D3B45"/>
+              </w:rPr>
+              <w:br/>
+              <w:t>charges: List&lt;</w:t>
+            </w:r>
+            <w:proofErr w:type="spellStart"/>
+            <w:r>
+              <w:rPr>
+                <w:rFonts w:asciiTheme="minorHAnsi" w:hAnsiTheme="minorHAnsi" w:cstheme="minorHAnsi"/>
+                <w:color w:val="2D3B45"/>
+              </w:rPr>
+              <w:t>ParkingCharge</w:t>
+            </w:r>
+            <w:proofErr w:type="spellEnd"/>
+            <w:r>
+              <w:rPr>
+                <w:rFonts w:asciiTheme="minorHAnsi" w:hAnsiTheme="minorHAnsi" w:cstheme="minorHAnsi"/>
+                <w:color w:val="2D3B45"/>
+              </w:rPr>
+              <w:t>&gt;</w:t>
+            </w:r>
+          </w:p>
+        </w:tc>
+      </w:tr>
+      <w:tr>
+        <w:tc>
+          <w:tcPr>
+            <w:tcW w:w="5082" w:type="dxa"/>
+            <w:tcBorders>
+              <w:top w:val="outset" w:sz="6" w:space="0" w:color="auto"/>
+              <w:left w:val="outset" w:sz="6" w:space="0" w:color="auto"/>
+              <w:bottom w:val="outset" w:sz="6" w:space="0" w:color="auto"/>
+              <w:right w:val="outset" w:sz="6" w:space="0" w:color="auto"/>
+            </w:tcBorders>
+            <w:shd w:val="clear" w:color="auto" w:fill="F7F7F7"/>
+            <w:tcMar>
+              <w:top w:w="30" w:type="dxa"/>
+              <w:left w:w="30" w:type="dxa"/>
+              <w:bottom w:w="30" w:type="dxa"/>
+              <w:right w:w="30" w:type="dxa"/>
+            </w:tcMar>
+            <w:vAlign w:val="center"/>
+            <w:hideMark/>
+          </w:tcPr>
+          <w:p>
+            <w:pPr>
+              <w:pStyle w:val="NormalWeb"/>
+              <w:spacing w:before="180" w:beforeAutospacing="0" w:after="180" w:afterAutospacing="0" w:line="480" w:lineRule="auto"/>
+              <w:rPr>
+                <w:rFonts w:asciiTheme="minorHAnsi" w:hAnsiTheme="minorHAnsi" w:cstheme="minorHAnsi"/>
+                <w:color w:val="2D3B45"/>
+              </w:rPr>
+            </w:pPr>
+            <w:r>
+              <w:rPr>
+                <w:rFonts w:asciiTheme="minorHAnsi" w:hAnsiTheme="minorHAnsi" w:cstheme="minorHAnsi"/>
+                <w:color w:val="2D3B45"/>
+              </w:rPr>
+              <w:lastRenderedPageBreak/>
+              <w:t>register (</w:t>
+            </w:r>
+            <w:r>
+              <w:rPr>
+                <w:rFonts w:asciiTheme="minorHAnsi" w:hAnsiTheme="minorHAnsi" w:cstheme="minorHAnsi"/>
+                <w:color w:val="2D3B45"/>
+              </w:rPr>
+              <w:t>String name,</w:t>
+            </w:r>
+            <w:r>
+              <w:rPr>
+                <w:rFonts w:asciiTheme="minorHAnsi" w:hAnsiTheme="minorHAnsi" w:cstheme="minorHAnsi"/>
+                <w:color w:val="2D3B45"/>
+              </w:rPr>
+              <w:br/>
+              <w:t>            String address,</w:t>
+            </w:r>
+            <w:r>
+              <w:rPr>
+                <w:rFonts w:asciiTheme="minorHAnsi" w:hAnsiTheme="minorHAnsi" w:cstheme="minorHAnsi"/>
+                <w:color w:val="2D3B45"/>
+              </w:rPr>
+              <w:br/>
+              <w:t>            String phone): Customer</w:t>
+            </w:r>
+            <w:r>
+              <w:rPr>
+                <w:rFonts w:asciiTheme="minorHAnsi" w:hAnsiTheme="minorHAnsi" w:cstheme="minorHAnsi"/>
+                <w:color w:val="2D3B45"/>
+              </w:rPr>
+              <w:br/>
+            </w:r>
+            <w:r>
+              <w:rPr>
+                <w:rFonts w:asciiTheme="minorHAnsi" w:hAnsiTheme="minorHAnsi" w:cstheme="minorHAnsi"/>
+                <w:color w:val="2D3B45"/>
+              </w:rPr>
+              <w:t>register (</w:t>
+            </w:r>
+            <w:r>
+              <w:rPr>
+                <w:rFonts w:asciiTheme="minorHAnsi" w:hAnsiTheme="minorHAnsi" w:cstheme="minorHAnsi"/>
+                <w:color w:val="2D3B45"/>
+              </w:rPr>
+              <w:t>Customer c,</w:t>
+            </w:r>
+            <w:r>
+              <w:rPr>
+                <w:rFonts w:asciiTheme="minorHAnsi" w:hAnsiTheme="minorHAnsi" w:cstheme="minorHAnsi"/>
+                <w:color w:val="2D3B45"/>
+              </w:rPr>
+              <w:br/>
+              <w:t>             String license,</w:t>
+            </w:r>
+            <w:r>
+              <w:rPr>
+                <w:rFonts w:asciiTheme="minorHAnsi" w:hAnsiTheme="minorHAnsi" w:cstheme="minorHAnsi"/>
+                <w:color w:val="2D3B45"/>
+              </w:rPr>
+              <w:br/>
+              <w:t>             </w:t>
+            </w:r>
+            <w:proofErr w:type="spellStart"/>
+            <w:r>
+              <w:rPr>
+                <w:rFonts w:asciiTheme="minorHAnsi" w:hAnsiTheme="minorHAnsi" w:cstheme="minorHAnsi"/>
+                <w:color w:val="2D3B45"/>
+              </w:rPr>
+              <w:t>CarType</w:t>
+            </w:r>
+            <w:proofErr w:type="spellEnd"/>
+            <w:r>
+              <w:rPr>
+                <w:rFonts w:asciiTheme="minorHAnsi" w:hAnsiTheme="minorHAnsi" w:cstheme="minorHAnsi"/>
+                <w:color w:val="2D3B45"/>
+              </w:rPr>
+              <w:t xml:space="preserve"> t): Car </w:t>
+            </w:r>
+            <w:r>
+              <w:rPr>
+                <w:rFonts w:asciiTheme="minorHAnsi" w:hAnsiTheme="minorHAnsi" w:cstheme="minorHAnsi"/>
+                <w:color w:val="2D3B45"/>
+              </w:rPr>
+              <w:br/>
+            </w:r>
+            <w:proofErr w:type="spellStart"/>
+            <w:proofErr w:type="gramStart"/>
+            <w:r>
+              <w:rPr>
+                <w:rFonts w:asciiTheme="minorHAnsi" w:hAnsiTheme="minorHAnsi" w:cstheme="minorHAnsi"/>
+                <w:color w:val="2D3B45"/>
+              </w:rPr>
+              <w:t>getCustomer</w:t>
+            </w:r>
+            <w:proofErr w:type="spellEnd"/>
+            <w:r>
+              <w:rPr>
+                <w:rFonts w:asciiTheme="minorHAnsi" w:hAnsiTheme="minorHAnsi" w:cstheme="minorHAnsi"/>
+                <w:color w:val="2D3B45"/>
+              </w:rPr>
+              <w:t>(</w:t>
+            </w:r>
+            <w:proofErr w:type="gramEnd"/>
+            <w:r>
+              <w:rPr>
+                <w:rFonts w:asciiTheme="minorHAnsi" w:hAnsiTheme="minorHAnsi" w:cstheme="minorHAnsi"/>
+                <w:color w:val="2D3B45"/>
+              </w:rPr>
+              <w:t>String name): Customer***</w:t>
+            </w:r>
+            <w:r>
+              <w:rPr>
+                <w:rFonts w:asciiTheme="minorHAnsi" w:hAnsiTheme="minorHAnsi" w:cstheme="minorHAnsi"/>
+                <w:color w:val="2D3B45"/>
+              </w:rPr>
+              <w:br/>
+            </w:r>
+            <w:proofErr w:type="spellStart"/>
+            <w:r>
+              <w:rPr>
+                <w:rFonts w:asciiTheme="minorHAnsi" w:hAnsiTheme="minorHAnsi" w:cstheme="minorHAnsi"/>
+                <w:color w:val="2D3B45"/>
+              </w:rPr>
+              <w:t>addCharge</w:t>
+            </w:r>
+            <w:proofErr w:type="spellEnd"/>
+            <w:r>
+              <w:rPr>
+                <w:rFonts w:asciiTheme="minorHAnsi" w:hAnsiTheme="minorHAnsi" w:cstheme="minorHAnsi"/>
+                <w:color w:val="2D3B45"/>
+              </w:rPr>
+              <w:t>(</w:t>
+            </w:r>
+            <w:proofErr w:type="spellStart"/>
+            <w:r>
+              <w:rPr>
+                <w:rFonts w:asciiTheme="minorHAnsi" w:hAnsiTheme="minorHAnsi" w:cstheme="minorHAnsi"/>
+                <w:color w:val="2D3B45"/>
+              </w:rPr>
+              <w:t>ParkingCharge</w:t>
+            </w:r>
+            <w:proofErr w:type="spellEnd"/>
+            <w:r>
+              <w:rPr>
+                <w:rFonts w:asciiTheme="minorHAnsi" w:hAnsiTheme="minorHAnsi" w:cstheme="minorHAnsi"/>
+                <w:color w:val="2D3B45"/>
+              </w:rPr>
+              <w:t>): Money </w:t>
+            </w:r>
+          </w:p>
+        </w:tc>
+      </w:tr>
+    </w:tbl>
+    <w:p>
+      <w:pPr>
         <w:spacing w:line="480" w:lineRule="auto"/>
         <w:rPr>
-          <w:rFonts w:cstheme="minorHAnsi"/>
+          <w:rFonts w:asciiTheme="minorHAnsi" w:hAnsiTheme="minorHAnsi" w:cstheme="minorHAnsi"/>
         </w:rPr>
       </w:pPr>
-      <w:r>
-        <w:rPr>
-          <w:rFonts w:cstheme="minorHAnsi"/>
-        </w:rPr>
-        <w:t xml:space="preserve">What helped me was to write many print statements while iterating on my code until I got what I expected or the behavior I hoped to see. Although this helped, I was progressing slowly; debugging many classes in this way was not scalable, and it was inefficient. As these classes are working together, you don't know if your logic stands as when you change the behavior of one class fixing an error, you don't realize that you may have changed the behavior of the other class until you go back and run that class. This is precisely what made learning techniques such as TDD critical in software development. </w:t>
-      </w:r>
     </w:p>
     <w:p>
       <w:pPr>
-        <w:spacing w:line="480" w:lineRule="auto"/>
-        <w:rPr>
-          <w:rFonts w:cstheme="minorHAnsi"/>
+        <w:pStyle w:val="Heading1"/>
+        <w:rPr>
+          <w:color w:val="auto"/>
         </w:rPr>
       </w:pPr>
-      <w:r>
-        <w:rPr>
-          <w:rFonts w:cstheme="minorHAnsi"/>
-        </w:rPr>
-        <w:lastRenderedPageBreak/>
-        <w:t xml:space="preserve">Before the beginning of this assignment, as this course continues to grow, I wish I had known that I should have started the assignment by writing unit tests before diving deep into the actual code. I would have saved time. This is one of the reasons I couldn't do everything in the assignment that I would have loved to do: I spent a lot of time trying to debug my code, and yet I was making minimum progress. Whereas if </w:t>
-      </w:r>
-      <w:r>
-        <w:rPr>
-          <w:rFonts w:cstheme="minorHAnsi"/>
-        </w:rPr>
-        <w:t>I had</w:t>
-      </w:r>
-      <w:r>
-        <w:rPr>
-          <w:rFonts w:cstheme="minorHAnsi"/>
-        </w:rPr>
-        <w:t xml:space="preserve"> used tests to debug my code before delving deep into the code, I would have done a better job instead of depending on unreliable print statements. </w:t>
-      </w:r>
-    </w:p>
-    <w:p>
-      <w:pPr>
-        <w:spacing w:line="480" w:lineRule="auto"/>
-        <w:rPr>
-          <w:rFonts w:cstheme="minorHAnsi"/>
-        </w:rPr>
-      </w:pPr>
-      <w:r>
-        <w:rPr>
-          <w:rFonts w:cstheme="minorHAnsi"/>
-        </w:rPr>
-        <w:t>Now when it comes to the implementation, this was the other part that was challenging for me as well, maybe because I didn't have the test return ahead of time but knowing what works with what and what values are needed was a bit tricky to navigate.</w:t>
-      </w:r>
+      <w:bookmarkStart w:id="3" w:name="_Toc117270189"/>
+      <w:r>
+        <w:t>Screenshots</w:t>
+      </w:r>
+      <w:bookmarkEnd w:id="3"/>
     </w:p>
     <w:sectPr>
       <w:pgSz w:w="12240" w:h="15840"/>
@@ -756,6 +2327,31 @@
   <w:style w:type="paragraph" w:default="1" w:styleId="Normal">
     <w:name w:val="Normal"/>
     <w:qFormat/>
+    <w:rsid w:val="005C0681"/>
+    <w:rPr>
+      <w:rFonts w:ascii="Times New Roman" w:eastAsia="Times New Roman" w:hAnsi="Times New Roman" w:cs="Times New Roman"/>
+    </w:rPr>
+  </w:style>
+  <w:style w:type="paragraph" w:styleId="Heading1">
+    <w:name w:val="heading 1"/>
+    <w:basedOn w:val="Normal"/>
+    <w:next w:val="Normal"/>
+    <w:link w:val="Heading1Char"/>
+    <w:uiPriority w:val="9"/>
+    <w:qFormat/>
+    <w:rsid w:val="005C0681"/>
+    <w:pPr>
+      <w:keepNext/>
+      <w:keepLines/>
+      <w:spacing w:before="240"/>
+      <w:outlineLvl w:val="0"/>
+    </w:pPr>
+    <w:rPr>
+      <w:rFonts w:asciiTheme="majorHAnsi" w:eastAsiaTheme="majorEastAsia" w:hAnsiTheme="majorHAnsi" w:cstheme="majorBidi"/>
+      <w:color w:val="2F5496" w:themeColor="accent1" w:themeShade="BF"/>
+      <w:sz w:val="32"/>
+      <w:szCs w:val="32"/>
+    </w:rPr>
   </w:style>
   <w:style w:type="character" w:default="1" w:styleId="DefaultParagraphFont">
     <w:name w:val="Default Paragraph Font"/>
@@ -782,6 +2378,226 @@
     <w:uiPriority w:val="99"/>
     <w:semiHidden/>
     <w:unhideWhenUsed/>
+  </w:style>
+  <w:style w:type="paragraph" w:styleId="NormalWeb">
+    <w:name w:val="Normal (Web)"/>
+    <w:basedOn w:val="Normal"/>
+    <w:uiPriority w:val="99"/>
+    <w:semiHidden/>
+    <w:unhideWhenUsed/>
+    <w:rsid w:val="005C0681"/>
+    <w:pPr>
+      <w:spacing w:before="100" w:beforeAutospacing="1" w:after="100" w:afterAutospacing="1"/>
+    </w:pPr>
+  </w:style>
+  <w:style w:type="character" w:customStyle="1" w:styleId="Heading1Char">
+    <w:name w:val="Heading 1 Char"/>
+    <w:basedOn w:val="DefaultParagraphFont"/>
+    <w:link w:val="Heading1"/>
+    <w:uiPriority w:val="9"/>
+    <w:rsid w:val="005C0681"/>
+    <w:rPr>
+      <w:rFonts w:asciiTheme="majorHAnsi" w:eastAsiaTheme="majorEastAsia" w:hAnsiTheme="majorHAnsi" w:cstheme="majorBidi"/>
+      <w:color w:val="2F5496" w:themeColor="accent1" w:themeShade="BF"/>
+      <w:sz w:val="32"/>
+      <w:szCs w:val="32"/>
+    </w:rPr>
+  </w:style>
+  <w:style w:type="paragraph" w:styleId="TOCHeading">
+    <w:name w:val="TOC Heading"/>
+    <w:basedOn w:val="Heading1"/>
+    <w:next w:val="Normal"/>
+    <w:uiPriority w:val="39"/>
+    <w:unhideWhenUsed/>
+    <w:qFormat/>
+    <w:rsid w:val="005C0681"/>
+    <w:pPr>
+      <w:spacing w:before="480" w:line="276" w:lineRule="auto"/>
+      <w:outlineLvl w:val="9"/>
+    </w:pPr>
+    <w:rPr>
+      <w:b/>
+      <w:bCs/>
+      <w:sz w:val="28"/>
+      <w:szCs w:val="28"/>
+    </w:rPr>
+  </w:style>
+  <w:style w:type="paragraph" w:styleId="TOC1">
+    <w:name w:val="toc 1"/>
+    <w:basedOn w:val="Normal"/>
+    <w:next w:val="Normal"/>
+    <w:autoRedefine/>
+    <w:uiPriority w:val="39"/>
+    <w:unhideWhenUsed/>
+    <w:rsid w:val="005C0681"/>
+    <w:pPr>
+      <w:spacing w:before="120"/>
+    </w:pPr>
+    <w:rPr>
+      <w:rFonts w:asciiTheme="minorHAnsi" w:hAnsiTheme="minorHAnsi" w:cstheme="minorHAnsi"/>
+      <w:b/>
+      <w:bCs/>
+      <w:i/>
+      <w:iCs/>
+    </w:rPr>
+  </w:style>
+  <w:style w:type="character" w:styleId="Hyperlink">
+    <w:name w:val="Hyperlink"/>
+    <w:basedOn w:val="DefaultParagraphFont"/>
+    <w:uiPriority w:val="99"/>
+    <w:unhideWhenUsed/>
+    <w:rsid w:val="005C0681"/>
+    <w:rPr>
+      <w:color w:val="0563C1" w:themeColor="hyperlink"/>
+      <w:u w:val="single"/>
+    </w:rPr>
+  </w:style>
+  <w:style w:type="paragraph" w:styleId="TOC2">
+    <w:name w:val="toc 2"/>
+    <w:basedOn w:val="Normal"/>
+    <w:next w:val="Normal"/>
+    <w:autoRedefine/>
+    <w:uiPriority w:val="39"/>
+    <w:semiHidden/>
+    <w:unhideWhenUsed/>
+    <w:rsid w:val="005C0681"/>
+    <w:pPr>
+      <w:spacing w:before="120"/>
+      <w:ind w:left="240"/>
+    </w:pPr>
+    <w:rPr>
+      <w:rFonts w:asciiTheme="minorHAnsi" w:hAnsiTheme="minorHAnsi" w:cstheme="minorHAnsi"/>
+      <w:b/>
+      <w:bCs/>
+      <w:sz w:val="22"/>
+      <w:szCs w:val="22"/>
+    </w:rPr>
+  </w:style>
+  <w:style w:type="paragraph" w:styleId="TOC3">
+    <w:name w:val="toc 3"/>
+    <w:basedOn w:val="Normal"/>
+    <w:next w:val="Normal"/>
+    <w:autoRedefine/>
+    <w:uiPriority w:val="39"/>
+    <w:semiHidden/>
+    <w:unhideWhenUsed/>
+    <w:rsid w:val="005C0681"/>
+    <w:pPr>
+      <w:ind w:left="480"/>
+    </w:pPr>
+    <w:rPr>
+      <w:rFonts w:asciiTheme="minorHAnsi" w:hAnsiTheme="minorHAnsi" w:cstheme="minorHAnsi"/>
+      <w:sz w:val="20"/>
+      <w:szCs w:val="20"/>
+    </w:rPr>
+  </w:style>
+  <w:style w:type="paragraph" w:styleId="TOC4">
+    <w:name w:val="toc 4"/>
+    <w:basedOn w:val="Normal"/>
+    <w:next w:val="Normal"/>
+    <w:autoRedefine/>
+    <w:uiPriority w:val="39"/>
+    <w:semiHidden/>
+    <w:unhideWhenUsed/>
+    <w:rsid w:val="005C0681"/>
+    <w:pPr>
+      <w:ind w:left="720"/>
+    </w:pPr>
+    <w:rPr>
+      <w:rFonts w:asciiTheme="minorHAnsi" w:hAnsiTheme="minorHAnsi" w:cstheme="minorHAnsi"/>
+      <w:sz w:val="20"/>
+      <w:szCs w:val="20"/>
+    </w:rPr>
+  </w:style>
+  <w:style w:type="paragraph" w:styleId="TOC5">
+    <w:name w:val="toc 5"/>
+    <w:basedOn w:val="Normal"/>
+    <w:next w:val="Normal"/>
+    <w:autoRedefine/>
+    <w:uiPriority w:val="39"/>
+    <w:semiHidden/>
+    <w:unhideWhenUsed/>
+    <w:rsid w:val="005C0681"/>
+    <w:pPr>
+      <w:ind w:left="960"/>
+    </w:pPr>
+    <w:rPr>
+      <w:rFonts w:asciiTheme="minorHAnsi" w:hAnsiTheme="minorHAnsi" w:cstheme="minorHAnsi"/>
+      <w:sz w:val="20"/>
+      <w:szCs w:val="20"/>
+    </w:rPr>
+  </w:style>
+  <w:style w:type="paragraph" w:styleId="TOC6">
+    <w:name w:val="toc 6"/>
+    <w:basedOn w:val="Normal"/>
+    <w:next w:val="Normal"/>
+    <w:autoRedefine/>
+    <w:uiPriority w:val="39"/>
+    <w:semiHidden/>
+    <w:unhideWhenUsed/>
+    <w:rsid w:val="005C0681"/>
+    <w:pPr>
+      <w:ind w:left="1200"/>
+    </w:pPr>
+    <w:rPr>
+      <w:rFonts w:asciiTheme="minorHAnsi" w:hAnsiTheme="minorHAnsi" w:cstheme="minorHAnsi"/>
+      <w:sz w:val="20"/>
+      <w:szCs w:val="20"/>
+    </w:rPr>
+  </w:style>
+  <w:style w:type="paragraph" w:styleId="TOC7">
+    <w:name w:val="toc 7"/>
+    <w:basedOn w:val="Normal"/>
+    <w:next w:val="Normal"/>
+    <w:autoRedefine/>
+    <w:uiPriority w:val="39"/>
+    <w:semiHidden/>
+    <w:unhideWhenUsed/>
+    <w:rsid w:val="005C0681"/>
+    <w:pPr>
+      <w:ind w:left="1440"/>
+    </w:pPr>
+    <w:rPr>
+      <w:rFonts w:asciiTheme="minorHAnsi" w:hAnsiTheme="minorHAnsi" w:cstheme="minorHAnsi"/>
+      <w:sz w:val="20"/>
+      <w:szCs w:val="20"/>
+    </w:rPr>
+  </w:style>
+  <w:style w:type="paragraph" w:styleId="TOC8">
+    <w:name w:val="toc 8"/>
+    <w:basedOn w:val="Normal"/>
+    <w:next w:val="Normal"/>
+    <w:autoRedefine/>
+    <w:uiPriority w:val="39"/>
+    <w:semiHidden/>
+    <w:unhideWhenUsed/>
+    <w:rsid w:val="005C0681"/>
+    <w:pPr>
+      <w:ind w:left="1680"/>
+    </w:pPr>
+    <w:rPr>
+      <w:rFonts w:asciiTheme="minorHAnsi" w:hAnsiTheme="minorHAnsi" w:cstheme="minorHAnsi"/>
+      <w:sz w:val="20"/>
+      <w:szCs w:val="20"/>
+    </w:rPr>
+  </w:style>
+  <w:style w:type="paragraph" w:styleId="TOC9">
+    <w:name w:val="toc 9"/>
+    <w:basedOn w:val="Normal"/>
+    <w:next w:val="Normal"/>
+    <w:autoRedefine/>
+    <w:uiPriority w:val="39"/>
+    <w:semiHidden/>
+    <w:unhideWhenUsed/>
+    <w:rsid w:val="005C0681"/>
+    <w:pPr>
+      <w:ind w:left="1920"/>
+    </w:pPr>
+    <w:rPr>
+      <w:rFonts w:asciiTheme="minorHAnsi" w:hAnsiTheme="minorHAnsi" w:cstheme="minorHAnsi"/>
+      <w:sz w:val="20"/>
+      <w:szCs w:val="20"/>
+    </w:rPr>
   </w:style>
 </w:styles>
 </file>
@@ -1079,4 +2895,16 @@
     </a:ext>
   </a:extLst>
 </a:theme>
+</file>
+
+<file path=customXml/item1.xml><?xml version="1.0" encoding="utf-8"?>
+<b:Sources xmlns:b="http://schemas.openxmlformats.org/officeDocument/2006/bibliography" xmlns="http://schemas.openxmlformats.org/officeDocument/2006/bibliography" SelectedStyle="/APASixthEditionOfficeOnline.xsl" StyleName="APA" Version="6"/>
+</file>
+
+<file path=customXml/itemProps1.xml><?xml version="1.0" encoding="utf-8"?>
+<ds:datastoreItem xmlns:ds="http://schemas.openxmlformats.org/officeDocument/2006/customXml" ds:itemID="{8E916982-8FAB-E841-A662-AB397D44F864}">
+  <ds:schemaRefs>
+    <ds:schemaRef ds:uri="http://schemas.openxmlformats.org/officeDocument/2006/bibliography"/>
+  </ds:schemaRefs>
+</ds:datastoreItem>
 </file>
</xml_diff>